<commit_message>
Update team charter expectations
</commit_message>
<xml_diff>
--- a/Team charter_template_GSDP.docx
+++ b/Team charter_template_GSDP.docx
@@ -1,6 +1,6 @@
 
 <file path=word/document.xml><?xml version="1.0" encoding="utf-8"?>
-<w:document xmlns:wpc="http://schemas.microsoft.com/office/word/2010/wordprocessingCanvas" xmlns:cx="http://schemas.microsoft.com/office/drawing/2014/chartex" xmlns:cx1="http://schemas.microsoft.com/office/drawing/2015/9/8/chartex" xmlns:cx2="http://schemas.microsoft.com/office/drawing/2015/10/21/chartex" xmlns:cx3="http://schemas.microsoft.com/office/drawing/2016/5/9/chartex" xmlns:cx4="http://schemas.microsoft.com/office/drawing/2016/5/10/chartex" xmlns:cx5="http://schemas.microsoft.com/office/drawing/2016/5/11/chartex" xmlns:cx6="http://schemas.microsoft.com/office/drawing/2016/5/12/chartex" xmlns:cx7="http://schemas.microsoft.com/office/drawing/2016/5/13/chartex" xmlns:cx8="http://schemas.microsoft.com/office/drawing/2016/5/14/chartex" xmlns:mc="http://schemas.openxmlformats.org/markup-compatibility/2006" xmlns:aink="http://schemas.microsoft.com/office/drawing/2016/ink" xmlns:am3d="http://schemas.microsoft.com/office/drawing/2017/model3d" xmlns:o="urn:schemas-microsoft-com:office:office" xmlns:r="http://schemas.openxmlformats.org/officeDocument/2006/relationships" xmlns:m="http://schemas.openxmlformats.org/officeDocument/2006/math" xmlns:v="urn:schemas-microsoft-com:vml" xmlns:wp14="http://schemas.microsoft.com/office/word/2010/wordprocessingDrawing" xmlns:wp="http://schemas.openxmlformats.org/drawingml/2006/wordprocessingDrawing" xmlns:w10="urn:schemas-microsoft-com:office:word" xmlns:w="http://schemas.openxmlformats.org/wordprocessingml/2006/main" xmlns:w14="http://schemas.microsoft.com/office/word/2010/wordml" xmlns:w15="http://schemas.microsoft.com/office/word/2012/wordml" xmlns:w16cex="http://schemas.microsoft.com/office/word/2018/wordml/cex" xmlns:w16cid="http://schemas.microsoft.com/office/word/2016/wordml/cid" xmlns:w16="http://schemas.microsoft.com/office/word/2018/wordml" xmlns:w16sdtdh="http://schemas.microsoft.com/office/word/2020/wordml/sdtdatahash" xmlns:w16se="http://schemas.microsoft.com/office/word/2015/wordml/symex" xmlns:wpg="http://schemas.microsoft.com/office/word/2010/wordprocessingGroup" xmlns:wpi="http://schemas.microsoft.com/office/word/2010/wordprocessingInk" xmlns:wne="http://schemas.microsoft.com/office/word/2006/wordml" xmlns:wps="http://schemas.microsoft.com/office/word/2010/wordprocessingShape" mc:Ignorable="w14 w15 w16se w16cid w16 w16cex w16sdtdh wp14">
+<w:document xmlns:wpc="http://schemas.microsoft.com/office/word/2010/wordprocessingCanvas" xmlns:cx="http://schemas.microsoft.com/office/drawing/2014/chartex" xmlns:cx1="http://schemas.microsoft.com/office/drawing/2015/9/8/chartex" xmlns:cx2="http://schemas.microsoft.com/office/drawing/2015/10/21/chartex" xmlns:cx3="http://schemas.microsoft.com/office/drawing/2016/5/9/chartex" xmlns:cx4="http://schemas.microsoft.com/office/drawing/2016/5/10/chartex" xmlns:cx5="http://schemas.microsoft.com/office/drawing/2016/5/11/chartex" xmlns:cx6="http://schemas.microsoft.com/office/drawing/2016/5/12/chartex" xmlns:cx7="http://schemas.microsoft.com/office/drawing/2016/5/13/chartex" xmlns:cx8="http://schemas.microsoft.com/office/drawing/2016/5/14/chartex" xmlns:mc="http://schemas.openxmlformats.org/markup-compatibility/2006" xmlns:aink="http://schemas.microsoft.com/office/drawing/2016/ink" xmlns:am3d="http://schemas.microsoft.com/office/drawing/2017/model3d" xmlns:o="urn:schemas-microsoft-com:office:office" xmlns:r="http://schemas.openxmlformats.org/officeDocument/2006/relationships" xmlns:m="http://schemas.openxmlformats.org/officeDocument/2006/math" xmlns:v="urn:schemas-microsoft-com:vml" xmlns:wp14="http://schemas.microsoft.com/office/word/2010/wordprocessingDrawing" xmlns:wp="http://schemas.openxmlformats.org/drawingml/2006/wordprocessingDrawing" xmlns:w10="urn:schemas-microsoft-com:office:word" xmlns:w="http://schemas.openxmlformats.org/wordprocessingml/2006/main" xmlns:w14="http://schemas.microsoft.com/office/word/2010/wordml" xmlns:w15="http://schemas.microsoft.com/office/word/2012/wordml" xmlns:w16cex="http://schemas.microsoft.com/office/word/2018/wordml/cex" xmlns:w16cid="http://schemas.microsoft.com/office/word/2016/wordml/cid" xmlns:w16="http://schemas.microsoft.com/office/word/2018/wordml" xmlns:w16se="http://schemas.microsoft.com/office/word/2015/wordml/symex" xmlns:wpg="http://schemas.microsoft.com/office/word/2010/wordprocessingGroup" xmlns:wpi="http://schemas.microsoft.com/office/word/2010/wordprocessingInk" xmlns:wne="http://schemas.microsoft.com/office/word/2006/wordml" xmlns:wps="http://schemas.microsoft.com/office/word/2010/wordprocessingShape" mc:Ignorable="w14 w15 w16se w16cid w16 w16cex wp14">
   <w:body>
     <w:tbl>
       <w:tblPr>
@@ -184,15 +184,7 @@
               </w:rPr>
             </w:pPr>
             <w:r>
-              <w:t xml:space="preserve">distribution system that will help a homeowner to reduce their </w:t>
-            </w:r>
-            <w:proofErr w:type="spellStart"/>
-            <w:r>
-              <w:t>TCO</w:t>
-            </w:r>
-            <w:proofErr w:type="spellEnd"/>
-            <w:r>
-              <w:t>.</w:t>
+              <w:t>distribution system that will help a homeowner to reduce their TCO.</w:t>
             </w:r>
           </w:p>
         </w:tc>
@@ -1023,6 +1015,46 @@
               <w:t xml:space="preserve"> count as contributions.</w:t>
             </w:r>
           </w:p>
+          <w:p>
+            <w:pPr>
+              <w:pStyle w:val="ListParagraph"/>
+              <w:numPr>
+                <w:ilvl w:val="0"/>
+                <w:numId w:val="1"/>
+              </w:numPr>
+            </w:pPr>
+            <w:r>
+              <w:t>Teams will hold daily scrum meetings to review progress and prioritize tasks</w:t>
+            </w:r>
+          </w:p>
+          <w:p>
+            <w:pPr>
+              <w:pStyle w:val="ListParagraph"/>
+              <w:numPr>
+                <w:ilvl w:val="0"/>
+                <w:numId w:val="1"/>
+              </w:numPr>
+            </w:pPr>
+            <w:r>
+              <w:t xml:space="preserve">Team shall peer review all task submissions from individual team members. This includes making notes and observations on </w:t>
+            </w:r>
+            <w:r>
+              <w:lastRenderedPageBreak/>
+              <w:t>completed tasks. Notes expected to include constructive criticism meant to improve the work submitted.</w:t>
+            </w:r>
+          </w:p>
+          <w:p>
+            <w:pPr>
+              <w:pStyle w:val="ListParagraph"/>
+              <w:numPr>
+                <w:ilvl w:val="0"/>
+                <w:numId w:val="1"/>
+              </w:numPr>
+            </w:pPr>
+            <w:r>
+              <w:t>Team shall keep track of all contributions in logbook developed for this purpose.</w:t>
+            </w:r>
+          </w:p>
         </w:tc>
       </w:tr>
       <w:tr>
@@ -1033,6 +1065,7 @@
           </w:tcPr>
           <w:p>
             <w:r>
+              <w:lastRenderedPageBreak/>
               <w:t>Initial plan (</w:t>
             </w:r>
             <w:r>
@@ -1102,7 +1135,6 @@
               </w:numPr>
             </w:pPr>
             <w:r>
-              <w:lastRenderedPageBreak/>
               <w:t>Requirements documentation</w:t>
             </w:r>
           </w:p>
@@ -1156,15 +1188,7 @@
               </w:numPr>
             </w:pPr>
             <w:r>
-              <w:t>UI/</w:t>
-            </w:r>
-            <w:proofErr w:type="spellStart"/>
-            <w:r>
-              <w:t>UX</w:t>
-            </w:r>
-            <w:proofErr w:type="spellEnd"/>
-            <w:r>
-              <w:t xml:space="preserve"> Design</w:t>
+              <w:t>UI/UX Design</w:t>
             </w:r>
           </w:p>
           <w:p>
@@ -1230,7 +1254,6 @@
           </w:tcPr>
           <w:p>
             <w:r>
-              <w:lastRenderedPageBreak/>
               <w:t>Strengths of the group</w:t>
             </w:r>
           </w:p>
@@ -1252,13 +1275,8 @@
           </w:p>
           <w:p>
             <w:r>
-              <w:t>Designing UI/</w:t>
-            </w:r>
-            <w:proofErr w:type="spellStart"/>
-            <w:r>
-              <w:t>UX</w:t>
-            </w:r>
-            <w:proofErr w:type="spellEnd"/>
+              <w:t>Designing UI/UX</w:t>
+            </w:r>
           </w:p>
           <w:p>
             <w:r>
@@ -1377,7 +1395,7 @@
 </file>
 
 <file path=word/endnotes.xml><?xml version="1.0" encoding="utf-8"?>
-<w:endnotes xmlns:wpc="http://schemas.microsoft.com/office/word/2010/wordprocessingCanvas" xmlns:cx="http://schemas.microsoft.com/office/drawing/2014/chartex" xmlns:cx1="http://schemas.microsoft.com/office/drawing/2015/9/8/chartex" xmlns:cx2="http://schemas.microsoft.com/office/drawing/2015/10/21/chartex" xmlns:cx3="http://schemas.microsoft.com/office/drawing/2016/5/9/chartex" xmlns:cx4="http://schemas.microsoft.com/office/drawing/2016/5/10/chartex" xmlns:cx5="http://schemas.microsoft.com/office/drawing/2016/5/11/chartex" xmlns:cx6="http://schemas.microsoft.com/office/drawing/2016/5/12/chartex" xmlns:cx7="http://schemas.microsoft.com/office/drawing/2016/5/13/chartex" xmlns:cx8="http://schemas.microsoft.com/office/drawing/2016/5/14/chartex" xmlns:mc="http://schemas.openxmlformats.org/markup-compatibility/2006" xmlns:aink="http://schemas.microsoft.com/office/drawing/2016/ink" xmlns:am3d="http://schemas.microsoft.com/office/drawing/2017/model3d" xmlns:o="urn:schemas-microsoft-com:office:office" xmlns:r="http://schemas.openxmlformats.org/officeDocument/2006/relationships" xmlns:m="http://schemas.openxmlformats.org/officeDocument/2006/math" xmlns:v="urn:schemas-microsoft-com:vml" xmlns:wp14="http://schemas.microsoft.com/office/word/2010/wordprocessingDrawing" xmlns:wp="http://schemas.openxmlformats.org/drawingml/2006/wordprocessingDrawing" xmlns:w10="urn:schemas-microsoft-com:office:word" xmlns:w="http://schemas.openxmlformats.org/wordprocessingml/2006/main" xmlns:w14="http://schemas.microsoft.com/office/word/2010/wordml" xmlns:w15="http://schemas.microsoft.com/office/word/2012/wordml" xmlns:w16cex="http://schemas.microsoft.com/office/word/2018/wordml/cex" xmlns:w16cid="http://schemas.microsoft.com/office/word/2016/wordml/cid" xmlns:w16="http://schemas.microsoft.com/office/word/2018/wordml" xmlns:w16sdtdh="http://schemas.microsoft.com/office/word/2020/wordml/sdtdatahash" xmlns:w16se="http://schemas.microsoft.com/office/word/2015/wordml/symex" xmlns:wpg="http://schemas.microsoft.com/office/word/2010/wordprocessingGroup" xmlns:wpi="http://schemas.microsoft.com/office/word/2010/wordprocessingInk" xmlns:wne="http://schemas.microsoft.com/office/word/2006/wordml" xmlns:wps="http://schemas.microsoft.com/office/word/2010/wordprocessingShape" mc:Ignorable="w14 w15 w16se w16cid w16 w16cex w16sdtdh wp14">
+<w:endnotes xmlns:wpc="http://schemas.microsoft.com/office/word/2010/wordprocessingCanvas" xmlns:cx="http://schemas.microsoft.com/office/drawing/2014/chartex" xmlns:cx1="http://schemas.microsoft.com/office/drawing/2015/9/8/chartex" xmlns:cx2="http://schemas.microsoft.com/office/drawing/2015/10/21/chartex" xmlns:cx3="http://schemas.microsoft.com/office/drawing/2016/5/9/chartex" xmlns:cx4="http://schemas.microsoft.com/office/drawing/2016/5/10/chartex" xmlns:cx5="http://schemas.microsoft.com/office/drawing/2016/5/11/chartex" xmlns:cx6="http://schemas.microsoft.com/office/drawing/2016/5/12/chartex" xmlns:cx7="http://schemas.microsoft.com/office/drawing/2016/5/13/chartex" xmlns:cx8="http://schemas.microsoft.com/office/drawing/2016/5/14/chartex" xmlns:mc="http://schemas.openxmlformats.org/markup-compatibility/2006" xmlns:aink="http://schemas.microsoft.com/office/drawing/2016/ink" xmlns:am3d="http://schemas.microsoft.com/office/drawing/2017/model3d" xmlns:o="urn:schemas-microsoft-com:office:office" xmlns:r="http://schemas.openxmlformats.org/officeDocument/2006/relationships" xmlns:m="http://schemas.openxmlformats.org/officeDocument/2006/math" xmlns:v="urn:schemas-microsoft-com:vml" xmlns:wp14="http://schemas.microsoft.com/office/word/2010/wordprocessingDrawing" xmlns:wp="http://schemas.openxmlformats.org/drawingml/2006/wordprocessingDrawing" xmlns:w10="urn:schemas-microsoft-com:office:word" xmlns:w="http://schemas.openxmlformats.org/wordprocessingml/2006/main" xmlns:w14="http://schemas.microsoft.com/office/word/2010/wordml" xmlns:w15="http://schemas.microsoft.com/office/word/2012/wordml" xmlns:w16cex="http://schemas.microsoft.com/office/word/2018/wordml/cex" xmlns:w16cid="http://schemas.microsoft.com/office/word/2016/wordml/cid" xmlns:w16="http://schemas.microsoft.com/office/word/2018/wordml" xmlns:w16se="http://schemas.microsoft.com/office/word/2015/wordml/symex" xmlns:wpg="http://schemas.microsoft.com/office/word/2010/wordprocessingGroup" xmlns:wpi="http://schemas.microsoft.com/office/word/2010/wordprocessingInk" xmlns:wne="http://schemas.microsoft.com/office/word/2006/wordml" xmlns:wps="http://schemas.microsoft.com/office/word/2010/wordprocessingShape" mc:Ignorable="w14 w15 w16se w16cid w16 w16cex wp14">
   <w:endnote w:type="separator" w:id="-1">
     <w:p>
       <w:pPr>
@@ -1402,7 +1420,7 @@
 </file>
 
 <file path=word/footer1.xml><?xml version="1.0" encoding="utf-8"?>
-<w:ftr xmlns:wpc="http://schemas.microsoft.com/office/word/2010/wordprocessingCanvas" xmlns:cx="http://schemas.microsoft.com/office/drawing/2014/chartex" xmlns:cx1="http://schemas.microsoft.com/office/drawing/2015/9/8/chartex" xmlns:cx2="http://schemas.microsoft.com/office/drawing/2015/10/21/chartex" xmlns:cx3="http://schemas.microsoft.com/office/drawing/2016/5/9/chartex" xmlns:cx4="http://schemas.microsoft.com/office/drawing/2016/5/10/chartex" xmlns:cx5="http://schemas.microsoft.com/office/drawing/2016/5/11/chartex" xmlns:cx6="http://schemas.microsoft.com/office/drawing/2016/5/12/chartex" xmlns:cx7="http://schemas.microsoft.com/office/drawing/2016/5/13/chartex" xmlns:cx8="http://schemas.microsoft.com/office/drawing/2016/5/14/chartex" xmlns:mc="http://schemas.openxmlformats.org/markup-compatibility/2006" xmlns:aink="http://schemas.microsoft.com/office/drawing/2016/ink" xmlns:am3d="http://schemas.microsoft.com/office/drawing/2017/model3d" xmlns:o="urn:schemas-microsoft-com:office:office" xmlns:r="http://schemas.openxmlformats.org/officeDocument/2006/relationships" xmlns:m="http://schemas.openxmlformats.org/officeDocument/2006/math" xmlns:v="urn:schemas-microsoft-com:vml" xmlns:wp14="http://schemas.microsoft.com/office/word/2010/wordprocessingDrawing" xmlns:wp="http://schemas.openxmlformats.org/drawingml/2006/wordprocessingDrawing" xmlns:w10="urn:schemas-microsoft-com:office:word" xmlns:w="http://schemas.openxmlformats.org/wordprocessingml/2006/main" xmlns:w14="http://schemas.microsoft.com/office/word/2010/wordml" xmlns:w15="http://schemas.microsoft.com/office/word/2012/wordml" xmlns:w16cex="http://schemas.microsoft.com/office/word/2018/wordml/cex" xmlns:w16cid="http://schemas.microsoft.com/office/word/2016/wordml/cid" xmlns:w16="http://schemas.microsoft.com/office/word/2018/wordml" xmlns:w16sdtdh="http://schemas.microsoft.com/office/word/2020/wordml/sdtdatahash" xmlns:w16se="http://schemas.microsoft.com/office/word/2015/wordml/symex" xmlns:wpg="http://schemas.microsoft.com/office/word/2010/wordprocessingGroup" xmlns:wpi="http://schemas.microsoft.com/office/word/2010/wordprocessingInk" xmlns:wne="http://schemas.microsoft.com/office/word/2006/wordml" xmlns:wps="http://schemas.microsoft.com/office/word/2010/wordprocessingShape" mc:Ignorable="w14 w15 w16se w16cid w16 w16cex w16sdtdh wp14">
+<w:ftr xmlns:wpc="http://schemas.microsoft.com/office/word/2010/wordprocessingCanvas" xmlns:cx="http://schemas.microsoft.com/office/drawing/2014/chartex" xmlns:cx1="http://schemas.microsoft.com/office/drawing/2015/9/8/chartex" xmlns:cx2="http://schemas.microsoft.com/office/drawing/2015/10/21/chartex" xmlns:cx3="http://schemas.microsoft.com/office/drawing/2016/5/9/chartex" xmlns:cx4="http://schemas.microsoft.com/office/drawing/2016/5/10/chartex" xmlns:cx5="http://schemas.microsoft.com/office/drawing/2016/5/11/chartex" xmlns:cx6="http://schemas.microsoft.com/office/drawing/2016/5/12/chartex" xmlns:cx7="http://schemas.microsoft.com/office/drawing/2016/5/13/chartex" xmlns:cx8="http://schemas.microsoft.com/office/drawing/2016/5/14/chartex" xmlns:mc="http://schemas.openxmlformats.org/markup-compatibility/2006" xmlns:aink="http://schemas.microsoft.com/office/drawing/2016/ink" xmlns:am3d="http://schemas.microsoft.com/office/drawing/2017/model3d" xmlns:o="urn:schemas-microsoft-com:office:office" xmlns:r="http://schemas.openxmlformats.org/officeDocument/2006/relationships" xmlns:m="http://schemas.openxmlformats.org/officeDocument/2006/math" xmlns:v="urn:schemas-microsoft-com:vml" xmlns:wp14="http://schemas.microsoft.com/office/word/2010/wordprocessingDrawing" xmlns:wp="http://schemas.openxmlformats.org/drawingml/2006/wordprocessingDrawing" xmlns:w10="urn:schemas-microsoft-com:office:word" xmlns:w="http://schemas.openxmlformats.org/wordprocessingml/2006/main" xmlns:w14="http://schemas.microsoft.com/office/word/2010/wordml" xmlns:w15="http://schemas.microsoft.com/office/word/2012/wordml" xmlns:w16cex="http://schemas.microsoft.com/office/word/2018/wordml/cex" xmlns:w16cid="http://schemas.microsoft.com/office/word/2016/wordml/cid" xmlns:w16="http://schemas.microsoft.com/office/word/2018/wordml" xmlns:w16se="http://schemas.microsoft.com/office/word/2015/wordml/symex" xmlns:wpg="http://schemas.microsoft.com/office/word/2010/wordprocessingGroup" xmlns:wpi="http://schemas.microsoft.com/office/word/2010/wordprocessingInk" xmlns:wne="http://schemas.microsoft.com/office/word/2006/wordml" xmlns:wps="http://schemas.microsoft.com/office/word/2010/wordprocessingShape" mc:Ignorable="w14 w15 w16se w16cid w16 w16cex wp14">
   <w:p>
     <w:pPr>
       <w:pStyle w:val="Footer"/>
@@ -1421,7 +1439,7 @@
 </file>
 
 <file path=word/footnotes.xml><?xml version="1.0" encoding="utf-8"?>
-<w:footnotes xmlns:wpc="http://schemas.microsoft.com/office/word/2010/wordprocessingCanvas" xmlns:cx="http://schemas.microsoft.com/office/drawing/2014/chartex" xmlns:cx1="http://schemas.microsoft.com/office/drawing/2015/9/8/chartex" xmlns:cx2="http://schemas.microsoft.com/office/drawing/2015/10/21/chartex" xmlns:cx3="http://schemas.microsoft.com/office/drawing/2016/5/9/chartex" xmlns:cx4="http://schemas.microsoft.com/office/drawing/2016/5/10/chartex" xmlns:cx5="http://schemas.microsoft.com/office/drawing/2016/5/11/chartex" xmlns:cx6="http://schemas.microsoft.com/office/drawing/2016/5/12/chartex" xmlns:cx7="http://schemas.microsoft.com/office/drawing/2016/5/13/chartex" xmlns:cx8="http://schemas.microsoft.com/office/drawing/2016/5/14/chartex" xmlns:mc="http://schemas.openxmlformats.org/markup-compatibility/2006" xmlns:aink="http://schemas.microsoft.com/office/drawing/2016/ink" xmlns:am3d="http://schemas.microsoft.com/office/drawing/2017/model3d" xmlns:o="urn:schemas-microsoft-com:office:office" xmlns:r="http://schemas.openxmlformats.org/officeDocument/2006/relationships" xmlns:m="http://schemas.openxmlformats.org/officeDocument/2006/math" xmlns:v="urn:schemas-microsoft-com:vml" xmlns:wp14="http://schemas.microsoft.com/office/word/2010/wordprocessingDrawing" xmlns:wp="http://schemas.openxmlformats.org/drawingml/2006/wordprocessingDrawing" xmlns:w10="urn:schemas-microsoft-com:office:word" xmlns:w="http://schemas.openxmlformats.org/wordprocessingml/2006/main" xmlns:w14="http://schemas.microsoft.com/office/word/2010/wordml" xmlns:w15="http://schemas.microsoft.com/office/word/2012/wordml" xmlns:w16cex="http://schemas.microsoft.com/office/word/2018/wordml/cex" xmlns:w16cid="http://schemas.microsoft.com/office/word/2016/wordml/cid" xmlns:w16="http://schemas.microsoft.com/office/word/2018/wordml" xmlns:w16sdtdh="http://schemas.microsoft.com/office/word/2020/wordml/sdtdatahash" xmlns:w16se="http://schemas.microsoft.com/office/word/2015/wordml/symex" xmlns:wpg="http://schemas.microsoft.com/office/word/2010/wordprocessingGroup" xmlns:wpi="http://schemas.microsoft.com/office/word/2010/wordprocessingInk" xmlns:wne="http://schemas.microsoft.com/office/word/2006/wordml" xmlns:wps="http://schemas.microsoft.com/office/word/2010/wordprocessingShape" mc:Ignorable="w14 w15 w16se w16cid w16 w16cex w16sdtdh wp14">
+<w:footnotes xmlns:wpc="http://schemas.microsoft.com/office/word/2010/wordprocessingCanvas" xmlns:cx="http://schemas.microsoft.com/office/drawing/2014/chartex" xmlns:cx1="http://schemas.microsoft.com/office/drawing/2015/9/8/chartex" xmlns:cx2="http://schemas.microsoft.com/office/drawing/2015/10/21/chartex" xmlns:cx3="http://schemas.microsoft.com/office/drawing/2016/5/9/chartex" xmlns:cx4="http://schemas.microsoft.com/office/drawing/2016/5/10/chartex" xmlns:cx5="http://schemas.microsoft.com/office/drawing/2016/5/11/chartex" xmlns:cx6="http://schemas.microsoft.com/office/drawing/2016/5/12/chartex" xmlns:cx7="http://schemas.microsoft.com/office/drawing/2016/5/13/chartex" xmlns:cx8="http://schemas.microsoft.com/office/drawing/2016/5/14/chartex" xmlns:mc="http://schemas.openxmlformats.org/markup-compatibility/2006" xmlns:aink="http://schemas.microsoft.com/office/drawing/2016/ink" xmlns:am3d="http://schemas.microsoft.com/office/drawing/2017/model3d" xmlns:o="urn:schemas-microsoft-com:office:office" xmlns:r="http://schemas.openxmlformats.org/officeDocument/2006/relationships" xmlns:m="http://schemas.openxmlformats.org/officeDocument/2006/math" xmlns:v="urn:schemas-microsoft-com:vml" xmlns:wp14="http://schemas.microsoft.com/office/word/2010/wordprocessingDrawing" xmlns:wp="http://schemas.openxmlformats.org/drawingml/2006/wordprocessingDrawing" xmlns:w10="urn:schemas-microsoft-com:office:word" xmlns:w="http://schemas.openxmlformats.org/wordprocessingml/2006/main" xmlns:w14="http://schemas.microsoft.com/office/word/2010/wordml" xmlns:w15="http://schemas.microsoft.com/office/word/2012/wordml" xmlns:w16cex="http://schemas.microsoft.com/office/word/2018/wordml/cex" xmlns:w16cid="http://schemas.microsoft.com/office/word/2016/wordml/cid" xmlns:w16="http://schemas.microsoft.com/office/word/2018/wordml" xmlns:w16se="http://schemas.microsoft.com/office/word/2015/wordml/symex" xmlns:wpg="http://schemas.microsoft.com/office/word/2010/wordprocessingGroup" xmlns:wpi="http://schemas.microsoft.com/office/word/2010/wordprocessingInk" xmlns:wne="http://schemas.microsoft.com/office/word/2006/wordml" xmlns:wps="http://schemas.microsoft.com/office/word/2010/wordprocessingShape" mc:Ignorable="w14 w15 w16se w16cid w16 w16cex wp14">
   <w:footnote w:type="separator" w:id="-1">
     <w:p>
       <w:pPr>
@@ -1446,7 +1464,7 @@
 </file>
 
 <file path=word/numbering.xml><?xml version="1.0" encoding="utf-8"?>
-<w:numbering xmlns:wpc="http://schemas.microsoft.com/office/word/2010/wordprocessingCanvas" xmlns:cx="http://schemas.microsoft.com/office/drawing/2014/chartex" xmlns:cx1="http://schemas.microsoft.com/office/drawing/2015/9/8/chartex" xmlns:cx2="http://schemas.microsoft.com/office/drawing/2015/10/21/chartex" xmlns:cx3="http://schemas.microsoft.com/office/drawing/2016/5/9/chartex" xmlns:cx4="http://schemas.microsoft.com/office/drawing/2016/5/10/chartex" xmlns:cx5="http://schemas.microsoft.com/office/drawing/2016/5/11/chartex" xmlns:cx6="http://schemas.microsoft.com/office/drawing/2016/5/12/chartex" xmlns:cx7="http://schemas.microsoft.com/office/drawing/2016/5/13/chartex" xmlns:cx8="http://schemas.microsoft.com/office/drawing/2016/5/14/chartex" xmlns:mc="http://schemas.openxmlformats.org/markup-compatibility/2006" xmlns:aink="http://schemas.microsoft.com/office/drawing/2016/ink" xmlns:am3d="http://schemas.microsoft.com/office/drawing/2017/model3d" xmlns:o="urn:schemas-microsoft-com:office:office" xmlns:r="http://schemas.openxmlformats.org/officeDocument/2006/relationships" xmlns:m="http://schemas.openxmlformats.org/officeDocument/2006/math" xmlns:v="urn:schemas-microsoft-com:vml" xmlns:wp14="http://schemas.microsoft.com/office/word/2010/wordprocessingDrawing" xmlns:wp="http://schemas.openxmlformats.org/drawingml/2006/wordprocessingDrawing" xmlns:w10="urn:schemas-microsoft-com:office:word" xmlns:w="http://schemas.openxmlformats.org/wordprocessingml/2006/main" xmlns:w14="http://schemas.microsoft.com/office/word/2010/wordml" xmlns:w15="http://schemas.microsoft.com/office/word/2012/wordml" xmlns:w16cex="http://schemas.microsoft.com/office/word/2018/wordml/cex" xmlns:w16cid="http://schemas.microsoft.com/office/word/2016/wordml/cid" xmlns:w16="http://schemas.microsoft.com/office/word/2018/wordml" xmlns:w16sdtdh="http://schemas.microsoft.com/office/word/2020/wordml/sdtdatahash" xmlns:w16se="http://schemas.microsoft.com/office/word/2015/wordml/symex" xmlns:wpg="http://schemas.microsoft.com/office/word/2010/wordprocessingGroup" xmlns:wpi="http://schemas.microsoft.com/office/word/2010/wordprocessingInk" xmlns:wne="http://schemas.microsoft.com/office/word/2006/wordml" xmlns:wps="http://schemas.microsoft.com/office/word/2010/wordprocessingShape" mc:Ignorable="w14 w15 w16se w16cid w16 w16cex w16sdtdh wp14">
+<w:numbering xmlns:wpc="http://schemas.microsoft.com/office/word/2010/wordprocessingCanvas" xmlns:cx="http://schemas.microsoft.com/office/drawing/2014/chartex" xmlns:cx1="http://schemas.microsoft.com/office/drawing/2015/9/8/chartex" xmlns:cx2="http://schemas.microsoft.com/office/drawing/2015/10/21/chartex" xmlns:cx3="http://schemas.microsoft.com/office/drawing/2016/5/9/chartex" xmlns:cx4="http://schemas.microsoft.com/office/drawing/2016/5/10/chartex" xmlns:cx5="http://schemas.microsoft.com/office/drawing/2016/5/11/chartex" xmlns:cx6="http://schemas.microsoft.com/office/drawing/2016/5/12/chartex" xmlns:cx7="http://schemas.microsoft.com/office/drawing/2016/5/13/chartex" xmlns:cx8="http://schemas.microsoft.com/office/drawing/2016/5/14/chartex" xmlns:mc="http://schemas.openxmlformats.org/markup-compatibility/2006" xmlns:aink="http://schemas.microsoft.com/office/drawing/2016/ink" xmlns:am3d="http://schemas.microsoft.com/office/drawing/2017/model3d" xmlns:o="urn:schemas-microsoft-com:office:office" xmlns:r="http://schemas.openxmlformats.org/officeDocument/2006/relationships" xmlns:m="http://schemas.openxmlformats.org/officeDocument/2006/math" xmlns:v="urn:schemas-microsoft-com:vml" xmlns:wp14="http://schemas.microsoft.com/office/word/2010/wordprocessingDrawing" xmlns:wp="http://schemas.openxmlformats.org/drawingml/2006/wordprocessingDrawing" xmlns:w10="urn:schemas-microsoft-com:office:word" xmlns:w="http://schemas.openxmlformats.org/wordprocessingml/2006/main" xmlns:w14="http://schemas.microsoft.com/office/word/2010/wordml" xmlns:w15="http://schemas.microsoft.com/office/word/2012/wordml" xmlns:w16cex="http://schemas.microsoft.com/office/word/2018/wordml/cex" xmlns:w16cid="http://schemas.microsoft.com/office/word/2016/wordml/cid" xmlns:w16="http://schemas.microsoft.com/office/word/2018/wordml" xmlns:w16se="http://schemas.microsoft.com/office/word/2015/wordml/symex" xmlns:wpg="http://schemas.microsoft.com/office/word/2010/wordprocessingGroup" xmlns:wpi="http://schemas.microsoft.com/office/word/2010/wordprocessingInk" xmlns:wne="http://schemas.microsoft.com/office/word/2006/wordml" xmlns:wps="http://schemas.microsoft.com/office/word/2010/wordprocessingShape" mc:Ignorable="w14 w15 w16se w16cid w16 w16cex wp14">
   <w:abstractNum w:abstractNumId="0" w15:restartNumberingAfterBreak="0">
     <w:nsid w:val="042666A8"/>
     <w:multiLevelType w:val="multilevel"/>
@@ -1962,7 +1980,7 @@
 </file>
 
 <file path=word/styles.xml><?xml version="1.0" encoding="utf-8"?>
-<w:styles xmlns:mc="http://schemas.openxmlformats.org/markup-compatibility/2006" xmlns:r="http://schemas.openxmlformats.org/officeDocument/2006/relationships" xmlns:w="http://schemas.openxmlformats.org/wordprocessingml/2006/main" xmlns:w14="http://schemas.microsoft.com/office/word/2010/wordml" xmlns:w15="http://schemas.microsoft.com/office/word/2012/wordml" xmlns:w16cex="http://schemas.microsoft.com/office/word/2018/wordml/cex" xmlns:w16cid="http://schemas.microsoft.com/office/word/2016/wordml/cid" xmlns:w16="http://schemas.microsoft.com/office/word/2018/wordml" xmlns:w16sdtdh="http://schemas.microsoft.com/office/word/2020/wordml/sdtdatahash" xmlns:w16se="http://schemas.microsoft.com/office/word/2015/wordml/symex" mc:Ignorable="w14 w15 w16se w16cid w16 w16cex w16sdtdh">
+<w:styles xmlns:mc="http://schemas.openxmlformats.org/markup-compatibility/2006" xmlns:r="http://schemas.openxmlformats.org/officeDocument/2006/relationships" xmlns:w="http://schemas.openxmlformats.org/wordprocessingml/2006/main" xmlns:w14="http://schemas.microsoft.com/office/word/2010/wordml" xmlns:w15="http://schemas.microsoft.com/office/word/2012/wordml" xmlns:w16cex="http://schemas.microsoft.com/office/word/2018/wordml/cex" xmlns:w16cid="http://schemas.microsoft.com/office/word/2016/wordml/cid" xmlns:w16="http://schemas.microsoft.com/office/word/2018/wordml" xmlns:w16se="http://schemas.microsoft.com/office/word/2015/wordml/symex" mc:Ignorable="w14 w15 w16se w16cid w16 w16cex">
   <w:docDefaults>
     <w:rPrDefault>
       <w:rPr>

</xml_diff>

<commit_message>
Update roles in team charter
</commit_message>
<xml_diff>
--- a/Team charter_template_GSDP.docx
+++ b/Team charter_template_GSDP.docx
@@ -184,7 +184,15 @@
               </w:rPr>
             </w:pPr>
             <w:r>
-              <w:t>distribution system that will help a homeowner to reduce their TCO.</w:t>
+              <w:t xml:space="preserve">distribution system that will help a homeowner to reduce their </w:t>
+            </w:r>
+            <w:proofErr w:type="spellStart"/>
+            <w:r>
+              <w:t>TCO</w:t>
+            </w:r>
+            <w:proofErr w:type="spellEnd"/>
+            <w:r>
+              <w:t>.</w:t>
             </w:r>
           </w:p>
         </w:tc>
@@ -839,84 +847,1002 @@
           </w:tcPr>
           <w:p>
             <w:pPr>
-              <w:rPr>
-                <w:color w:val="2F5496" w:themeColor="accent1" w:themeShade="BF"/>
-              </w:rPr>
-            </w:pPr>
-            <w:r>
-              <w:t xml:space="preserve">John Anwana, </w:t>
-            </w:r>
-            <w:r>
-              <w:rPr>
-                <w:color w:val="2F5496" w:themeColor="accent1" w:themeShade="BF"/>
-              </w:rPr>
-              <w:t>Project Manager.</w:t>
-            </w:r>
-          </w:p>
-          <w:p>
-            <w:pPr>
-              <w:rPr>
-                <w:color w:val="323E4F" w:themeColor="text2" w:themeShade="BF"/>
-              </w:rPr>
-            </w:pPr>
-            <w:r>
-              <w:t xml:space="preserve">Irene Ofori Asare, </w:t>
-            </w:r>
-            <w:r>
-              <w:rPr>
-                <w:color w:val="2F5496" w:themeColor="accent1" w:themeShade="BF"/>
-              </w:rPr>
+              <w:pStyle w:val="Heading1"/>
+              <w:outlineLvl w:val="0"/>
+            </w:pPr>
+            <w:r>
+              <w:t>Team roles</w:t>
+            </w:r>
+          </w:p>
+          <w:p>
+            <w:r>
+              <w:t>Project Manager – John Anwana</w:t>
+            </w:r>
+          </w:p>
+          <w:p>
+            <w:r>
+              <w:t>Secretary – Irene Ofori Asare</w:t>
+            </w:r>
+          </w:p>
+          <w:p>
+            <w:r>
+              <w:t xml:space="preserve">Communication Officer – </w:t>
+            </w:r>
+            <w:r>
+              <w:t>Irene Ofori Asare</w:t>
+            </w:r>
+          </w:p>
+          <w:p>
+            <w:r>
+              <w:t xml:space="preserve">Design Lead –  </w:t>
+            </w:r>
+          </w:p>
+          <w:p>
+            <w:r>
+              <w:t>Programming Lead/</w:t>
+            </w:r>
+            <w:proofErr w:type="spellStart"/>
+            <w:r>
+              <w:t>Fullstack</w:t>
+            </w:r>
+            <w:proofErr w:type="spellEnd"/>
+            <w:r>
+              <w:t xml:space="preserve"> developer - </w:t>
+            </w:r>
+          </w:p>
+          <w:p>
+            <w:r>
+              <w:t xml:space="preserve">System Architect – </w:t>
+            </w:r>
+          </w:p>
+          <w:p>
+            <w:r>
+              <w:t>UI/</w:t>
+            </w:r>
+            <w:proofErr w:type="spellStart"/>
+            <w:r>
+              <w:t>UX</w:t>
+            </w:r>
+            <w:proofErr w:type="spellEnd"/>
+            <w:r>
+              <w:t xml:space="preserve"> Designer – </w:t>
+            </w:r>
+          </w:p>
+          <w:p>
+            <w:r>
+              <w:t xml:space="preserve">Frontend Developer – </w:t>
+            </w:r>
+          </w:p>
+          <w:p>
+            <w:pPr>
+              <w:pStyle w:val="Heading2"/>
+              <w:outlineLvl w:val="1"/>
+            </w:pPr>
+            <w:r>
+              <w:t>Project manager</w:t>
+            </w:r>
+          </w:p>
+          <w:p>
+            <w:r>
+              <w:t>According to Ian Sommerville (2016) the primary goals of the PM are</w:t>
+            </w:r>
+          </w:p>
+          <w:p>
+            <w:pPr>
+              <w:pStyle w:val="ListParagraph"/>
+              <w:numPr>
+                <w:ilvl w:val="0"/>
+                <w:numId w:val="6"/>
+              </w:numPr>
+            </w:pPr>
+            <w:r>
+              <w:t>to deliver the software to the customer at the agreed time</w:t>
+            </w:r>
+          </w:p>
+          <w:p>
+            <w:pPr>
+              <w:pStyle w:val="ListParagraph"/>
+              <w:numPr>
+                <w:ilvl w:val="0"/>
+                <w:numId w:val="6"/>
+              </w:numPr>
+            </w:pPr>
+            <w:r>
+              <w:t>to keep overall costs within budget</w:t>
+            </w:r>
+          </w:p>
+          <w:p>
+            <w:pPr>
+              <w:pStyle w:val="ListParagraph"/>
+              <w:numPr>
+                <w:ilvl w:val="0"/>
+                <w:numId w:val="6"/>
+              </w:numPr>
+            </w:pPr>
+            <w:r>
+              <w:t>to deliver software that meets the customer’s expectations</w:t>
+            </w:r>
+          </w:p>
+          <w:p>
+            <w:pPr>
+              <w:pStyle w:val="ListParagraph"/>
+              <w:numPr>
+                <w:ilvl w:val="0"/>
+                <w:numId w:val="6"/>
+              </w:numPr>
+            </w:pPr>
+            <w:r>
+              <w:lastRenderedPageBreak/>
+              <w:t>to maintain a coherent and well-functioning development team.</w:t>
+            </w:r>
+          </w:p>
+          <w:p>
+            <w:r>
+              <w:t>With this background and with the context of this project, the responsibilities of the project manager are:</w:t>
+            </w:r>
+          </w:p>
+          <w:p>
+            <w:pPr>
+              <w:pStyle w:val="ListParagraph"/>
+              <w:numPr>
+                <w:ilvl w:val="0"/>
+                <w:numId w:val="12"/>
+              </w:numPr>
+            </w:pPr>
+            <w:r>
+              <w:t>Planning, estimating, and scheduling project activities and assigning tasks to team members.</w:t>
+            </w:r>
+          </w:p>
+          <w:p>
+            <w:pPr>
+              <w:pStyle w:val="ListParagraph"/>
+              <w:numPr>
+                <w:ilvl w:val="0"/>
+                <w:numId w:val="12"/>
+              </w:numPr>
+            </w:pPr>
+            <w:r>
+              <w:t>Supervise the work and ensure it is executed to the required standards</w:t>
+            </w:r>
+          </w:p>
+          <w:p>
+            <w:pPr>
+              <w:pStyle w:val="ListParagraph"/>
+              <w:numPr>
+                <w:ilvl w:val="0"/>
+                <w:numId w:val="12"/>
+              </w:numPr>
+            </w:pPr>
+            <w:r>
+              <w:t>Monitor progress so that the development is on time and within budget</w:t>
+            </w:r>
+          </w:p>
+          <w:p>
+            <w:pPr>
+              <w:pStyle w:val="ListParagraph"/>
+              <w:numPr>
+                <w:ilvl w:val="0"/>
+                <w:numId w:val="12"/>
+              </w:numPr>
+            </w:pPr>
+            <w:r>
+              <w:t>Identify, assess, monitor, mitigate/avoid risks that may affect the project, producing a risk register document in the process.</w:t>
+            </w:r>
+          </w:p>
+          <w:p>
+            <w:pPr>
+              <w:pStyle w:val="ListParagraph"/>
+              <w:numPr>
+                <w:ilvl w:val="0"/>
+                <w:numId w:val="12"/>
+              </w:numPr>
+            </w:pPr>
+            <w:r>
+              <w:t xml:space="preserve">Manage and motivate team members, </w:t>
+            </w:r>
+            <w:proofErr w:type="spellStart"/>
+            <w:r>
+              <w:t>maximising</w:t>
+            </w:r>
+            <w:proofErr w:type="spellEnd"/>
+            <w:r>
+              <w:t xml:space="preserve"> their potential to successfully execute the project.</w:t>
+            </w:r>
+          </w:p>
+          <w:p>
+            <w:pPr>
+              <w:pStyle w:val="ListParagraph"/>
+              <w:numPr>
+                <w:ilvl w:val="0"/>
+                <w:numId w:val="12"/>
+              </w:numPr>
+            </w:pPr>
+            <w:r>
+              <w:t>Keep track of team members contributions to project.</w:t>
+            </w:r>
+          </w:p>
+          <w:p>
+            <w:pPr>
+              <w:pStyle w:val="ListParagraph"/>
+              <w:numPr>
+                <w:ilvl w:val="0"/>
+                <w:numId w:val="12"/>
+              </w:numPr>
+            </w:pPr>
+            <w:r>
+              <w:t>Prepare a range of reports from detailed technical information to management summaries and updates for clients/Senior management on project status.</w:t>
+            </w:r>
+          </w:p>
+          <w:p>
+            <w:pPr>
+              <w:pStyle w:val="ListParagraph"/>
+              <w:numPr>
+                <w:ilvl w:val="0"/>
+                <w:numId w:val="12"/>
+              </w:numPr>
+            </w:pPr>
+            <w:r>
+              <w:t>Produce a business proposal for the project describing the objectives, execution strategy, cost and schedule estimates, and justification for the selected project.</w:t>
+            </w:r>
+          </w:p>
+          <w:p>
+            <w:pPr>
+              <w:pStyle w:val="ListParagraph"/>
+              <w:numPr>
+                <w:ilvl w:val="0"/>
+                <w:numId w:val="12"/>
+              </w:numPr>
+            </w:pPr>
+            <w:r>
+              <w:t>Identify and implement the optimal project management approach for the project.</w:t>
+            </w:r>
+          </w:p>
+          <w:p>
+            <w:pPr>
+              <w:ind w:left="360"/>
+            </w:pPr>
+          </w:p>
+          <w:p>
+            <w:pPr>
+              <w:pStyle w:val="Heading2"/>
+            </w:pPr>
+            <w:r>
+              <w:t>Design lead</w:t>
+            </w:r>
+          </w:p>
+          <w:p>
+            <w:pPr>
+              <w:ind w:left="360"/>
+            </w:pPr>
+            <w:r>
+              <w:t>Design Leads are central to product delivery. They are directly responsible for the creativity and quality of the project through research driven development of interaction design, user experience design and service design.</w:t>
+            </w:r>
+          </w:p>
+          <w:p>
+            <w:pPr>
+              <w:ind w:left="360"/>
+            </w:pPr>
+            <w:r>
+              <w:t>Responsibilities include</w:t>
+            </w:r>
+          </w:p>
+          <w:p>
+            <w:pPr>
+              <w:pStyle w:val="ListParagraph"/>
+              <w:numPr>
+                <w:ilvl w:val="0"/>
+                <w:numId w:val="7"/>
+              </w:numPr>
+            </w:pPr>
+            <w:r>
+              <w:t>Conduct user requirements analysis.</w:t>
+            </w:r>
+          </w:p>
+          <w:p>
+            <w:pPr>
+              <w:pStyle w:val="ListParagraph"/>
+              <w:numPr>
+                <w:ilvl w:val="0"/>
+                <w:numId w:val="7"/>
+              </w:numPr>
+            </w:pPr>
+            <w:r>
+              <w:t>Develop a conceptual model of project.</w:t>
+            </w:r>
+          </w:p>
+          <w:p>
+            <w:pPr>
+              <w:pStyle w:val="ListParagraph"/>
+              <w:numPr>
+                <w:ilvl w:val="0"/>
+                <w:numId w:val="7"/>
+              </w:numPr>
+            </w:pPr>
+            <w:r>
+              <w:t>Design the Information Architecture and wireframes with user flows that define the user interface and experience of the solution.</w:t>
+            </w:r>
+          </w:p>
+          <w:p>
+            <w:pPr>
+              <w:pStyle w:val="ListParagraph"/>
+              <w:numPr>
+                <w:ilvl w:val="0"/>
+                <w:numId w:val="7"/>
+              </w:numPr>
+            </w:pPr>
+            <w:r>
+              <w:t>Produce user requirements specifications, personas, storyboards, scenarios, flowcharts, design prototypes, and design specifications.</w:t>
+            </w:r>
+          </w:p>
+          <w:p>
+            <w:pPr>
+              <w:pStyle w:val="ListParagraph"/>
+              <w:numPr>
+                <w:ilvl w:val="0"/>
+                <w:numId w:val="7"/>
+              </w:numPr>
+            </w:pPr>
+            <w:r>
+              <w:t>Effectively communicate and document research findings, conceptual ideas, detailed design, and design rationale both verbally and visually.</w:t>
+            </w:r>
+          </w:p>
+          <w:p>
+            <w:pPr>
+              <w:pStyle w:val="ListParagraph"/>
+              <w:numPr>
+                <w:ilvl w:val="0"/>
+                <w:numId w:val="7"/>
+              </w:numPr>
+            </w:pPr>
+            <w:r>
+              <w:t>Design simple, elegant, data-driven, user-centric experiences</w:t>
+            </w:r>
+            <w:r>
+              <w:t>.</w:t>
+            </w:r>
+          </w:p>
+          <w:p>
+            <w:pPr>
+              <w:pStyle w:val="ListParagraph"/>
+              <w:numPr>
+                <w:ilvl w:val="0"/>
+                <w:numId w:val="7"/>
+              </w:numPr>
+            </w:pPr>
+            <w:r>
+              <w:t>Build functional prototypes to validate and test your designs</w:t>
+            </w:r>
+            <w:r>
+              <w:t>.</w:t>
+            </w:r>
+          </w:p>
+          <w:p>
+            <w:pPr>
+              <w:pStyle w:val="ListParagraph"/>
+              <w:numPr>
+                <w:ilvl w:val="0"/>
+                <w:numId w:val="7"/>
+              </w:numPr>
+            </w:pPr>
+            <w:r>
+              <w:t>Work closely with development teams to ensure that design specifications are implemented.</w:t>
+            </w:r>
+          </w:p>
+          <w:p>
+            <w:pPr>
+              <w:pStyle w:val="ListParagraph"/>
+              <w:numPr>
+                <w:ilvl w:val="0"/>
+                <w:numId w:val="7"/>
+              </w:numPr>
+            </w:pPr>
+            <w:r>
+              <w:t>Collaborate and integrate client’s feedback into designs.</w:t>
+            </w:r>
+          </w:p>
+          <w:p>
+            <w:pPr>
+              <w:pStyle w:val="Heading2"/>
+            </w:pPr>
+            <w:r>
+              <w:t>Programming Lead/</w:t>
+            </w:r>
+            <w:proofErr w:type="spellStart"/>
+            <w:r>
+              <w:t>Fullstack</w:t>
+            </w:r>
+            <w:proofErr w:type="spellEnd"/>
+            <w:r>
+              <w:t xml:space="preserve"> developer </w:t>
+            </w:r>
+          </w:p>
+          <w:p>
+            <w:pPr>
+              <w:ind w:left="426"/>
+              <w:rPr>
+                <w:rFonts w:cstheme="minorHAnsi"/>
+                <w:sz w:val="24"/>
+                <w:szCs w:val="24"/>
+              </w:rPr>
+            </w:pPr>
+            <w:r>
+              <w:rPr>
+                <w:rFonts w:cstheme="minorHAnsi"/>
+                <w:color w:val="444545"/>
+                <w:sz w:val="24"/>
+                <w:szCs w:val="24"/>
+                <w:shd w:val="clear" w:color="auto" w:fill="FFFFFF"/>
+              </w:rPr>
+              <w:t xml:space="preserve">The Lead Programmer is responsible for leading, </w:t>
+            </w:r>
+            <w:r>
+              <w:rPr>
+                <w:rFonts w:cstheme="minorHAnsi"/>
+                <w:color w:val="444545"/>
+                <w:szCs w:val="24"/>
+                <w:shd w:val="clear" w:color="auto" w:fill="FFFFFF"/>
+              </w:rPr>
+              <w:t xml:space="preserve">guiding, </w:t>
+            </w:r>
+            <w:r>
+              <w:rPr>
+                <w:rFonts w:cstheme="minorHAnsi"/>
+                <w:color w:val="444545"/>
+                <w:sz w:val="24"/>
+                <w:szCs w:val="24"/>
+                <w:shd w:val="clear" w:color="auto" w:fill="FFFFFF"/>
+              </w:rPr>
+              <w:t>developing, motivating and managing</w:t>
+            </w:r>
+            <w:r>
+              <w:rPr>
+                <w:rFonts w:cstheme="minorHAnsi"/>
+                <w:color w:val="444545"/>
+                <w:szCs w:val="24"/>
+                <w:shd w:val="clear" w:color="auto" w:fill="FFFFFF"/>
+              </w:rPr>
+              <w:t xml:space="preserve"> </w:t>
+            </w:r>
+            <w:r>
+              <w:rPr>
+                <w:rFonts w:cstheme="minorHAnsi"/>
+                <w:color w:val="444545"/>
+                <w:sz w:val="24"/>
+                <w:szCs w:val="24"/>
+                <w:shd w:val="clear" w:color="auto" w:fill="FFFFFF"/>
+              </w:rPr>
+              <w:t xml:space="preserve">a team of programmers </w:t>
+            </w:r>
+            <w:r>
+              <w:rPr>
+                <w:rFonts w:cstheme="minorHAnsi"/>
+                <w:color w:val="444545"/>
+                <w:sz w:val="24"/>
+                <w:szCs w:val="24"/>
+                <w:shd w:val="clear" w:color="auto" w:fill="FFFFFF"/>
+              </w:rPr>
+              <w:lastRenderedPageBreak/>
+              <w:t>while collaborating with the design team to ensure successful project delivery.</w:t>
+            </w:r>
+          </w:p>
+          <w:p>
+            <w:pPr>
+              <w:pStyle w:val="ListParagraph"/>
+              <w:numPr>
+                <w:ilvl w:val="0"/>
+                <w:numId w:val="8"/>
+              </w:numPr>
+            </w:pPr>
+            <w:r>
+              <w:rPr>
+                <w:rFonts w:cstheme="minorHAnsi"/>
+                <w:sz w:val="24"/>
+                <w:szCs w:val="24"/>
+              </w:rPr>
+              <w:t>Lead and</w:t>
+            </w:r>
+            <w:r>
+              <w:t xml:space="preserve"> manage a programming team at technical and personnel level.</w:t>
+            </w:r>
+          </w:p>
+          <w:p>
+            <w:pPr>
+              <w:pStyle w:val="ListParagraph"/>
+              <w:numPr>
+                <w:ilvl w:val="0"/>
+                <w:numId w:val="8"/>
+              </w:numPr>
+            </w:pPr>
+            <w:r>
+              <w:t>Set up coding best practices and conduct code reviews to ensure compliance.</w:t>
+            </w:r>
+          </w:p>
+          <w:p>
+            <w:pPr>
+              <w:pStyle w:val="ListParagraph"/>
+              <w:numPr>
+                <w:ilvl w:val="0"/>
+                <w:numId w:val="8"/>
+              </w:numPr>
+            </w:pPr>
+            <w:r>
+              <w:t>Develop a review process at regular intervals during development lifecycle and identify areas for improvement.</w:t>
+            </w:r>
+          </w:p>
+          <w:p>
+            <w:pPr>
+              <w:pStyle w:val="ListParagraph"/>
+              <w:numPr>
+                <w:ilvl w:val="0"/>
+                <w:numId w:val="8"/>
+              </w:numPr>
+            </w:pPr>
+            <w:r>
+              <w:t>Produce technical documents including run book.</w:t>
+            </w:r>
+          </w:p>
+          <w:p>
+            <w:pPr>
+              <w:pStyle w:val="ListParagraph"/>
+              <w:numPr>
+                <w:ilvl w:val="0"/>
+                <w:numId w:val="8"/>
+              </w:numPr>
+            </w:pPr>
+            <w:r>
+              <w:t>Ensure code is properly commented.</w:t>
+            </w:r>
+          </w:p>
+          <w:p>
+            <w:pPr>
+              <w:pStyle w:val="ListParagraph"/>
+              <w:numPr>
+                <w:ilvl w:val="0"/>
+                <w:numId w:val="8"/>
+              </w:numPr>
+            </w:pPr>
+            <w:r>
+              <w:t>Develop backend components based on designs from the system architect.</w:t>
+            </w:r>
+          </w:p>
+          <w:p>
+            <w:pPr>
+              <w:pStyle w:val="ListParagraph"/>
+              <w:numPr>
+                <w:ilvl w:val="0"/>
+                <w:numId w:val="8"/>
+              </w:numPr>
+            </w:pPr>
+            <w:r>
+              <w:t>Develop API for Backend component and integrate with Frontend.</w:t>
+            </w:r>
+          </w:p>
+          <w:p>
+            <w:pPr>
+              <w:pStyle w:val="ListParagraph"/>
+              <w:numPr>
+                <w:ilvl w:val="0"/>
+                <w:numId w:val="8"/>
+              </w:numPr>
+            </w:pPr>
+            <w:r>
+              <w:t>Identify and aid in documentation of risks involved in development.</w:t>
+            </w:r>
+          </w:p>
+          <w:p>
+            <w:pPr>
+              <w:pStyle w:val="ListParagraph"/>
+              <w:numPr>
+                <w:ilvl w:val="0"/>
+                <w:numId w:val="8"/>
+              </w:numPr>
+            </w:pPr>
+            <w:r>
+              <w:t>Translate the client’s requirements into technical requirements for development team.</w:t>
+            </w:r>
+          </w:p>
+          <w:p>
+            <w:pPr>
+              <w:pStyle w:val="Heading2"/>
+              <w:outlineLvl w:val="1"/>
+            </w:pPr>
+            <w:r>
+              <w:t xml:space="preserve">Systems Architect </w:t>
+            </w:r>
+          </w:p>
+          <w:p>
+            <w:pPr>
+              <w:tabs>
+                <w:tab w:val="left" w:pos="426"/>
+              </w:tabs>
+              <w:ind w:left="426"/>
+            </w:pPr>
+            <w:r>
+              <w:t xml:space="preserve">The role of the Systems Architect is to understand the client’s desired outcomes for the project, break those outcomes down into component parts and decide on the right architecture to use in building the solution taking into account the functional and non-functional requirements, existing and new technologies, available resources and personnel, to produce the most </w:t>
+            </w:r>
+            <w:proofErr w:type="spellStart"/>
+            <w:r>
+              <w:t>favourable</w:t>
+            </w:r>
+            <w:proofErr w:type="spellEnd"/>
+            <w:r>
+              <w:t xml:space="preserve"> outcome for the client. Responsibilities include:</w:t>
+            </w:r>
+          </w:p>
+          <w:p>
+            <w:pPr>
+              <w:pStyle w:val="ListParagraph"/>
+              <w:numPr>
+                <w:ilvl w:val="0"/>
+                <w:numId w:val="9"/>
+              </w:numPr>
+              <w:tabs>
+                <w:tab w:val="left" w:pos="426"/>
+              </w:tabs>
+            </w:pPr>
+            <w:r>
+              <w:t>Conduct system design activities</w:t>
+            </w:r>
+            <w:r>
+              <w:t xml:space="preserve"> including overall system architecture, system components,</w:t>
+            </w:r>
+            <w:r>
+              <w:t xml:space="preserve"> classes, objects, methods, and other software components.</w:t>
+            </w:r>
+          </w:p>
+          <w:p>
+            <w:pPr>
+              <w:pStyle w:val="ListParagraph"/>
+              <w:numPr>
+                <w:ilvl w:val="0"/>
+                <w:numId w:val="9"/>
+              </w:numPr>
+              <w:tabs>
+                <w:tab w:val="left" w:pos="426"/>
+              </w:tabs>
+            </w:pPr>
+            <w:r>
+              <w:t>Design data structures and database models that allow for easy querying and organization of data in the most meaningful way.</w:t>
+            </w:r>
+          </w:p>
+          <w:p>
+            <w:pPr>
+              <w:pStyle w:val="ListParagraph"/>
+              <w:numPr>
+                <w:ilvl w:val="0"/>
+                <w:numId w:val="9"/>
+              </w:numPr>
+              <w:tabs>
+                <w:tab w:val="left" w:pos="426"/>
+              </w:tabs>
+            </w:pPr>
+            <w:r>
+              <w:t>Aid in the development and review of system design</w:t>
+            </w:r>
+            <w:r>
+              <w:t xml:space="preserve"> specifications</w:t>
+            </w:r>
+            <w:r>
+              <w:t>.</w:t>
+            </w:r>
+          </w:p>
+          <w:p>
+            <w:pPr>
+              <w:pStyle w:val="ListParagraph"/>
+              <w:numPr>
+                <w:ilvl w:val="0"/>
+                <w:numId w:val="9"/>
+              </w:numPr>
+              <w:tabs>
+                <w:tab w:val="left" w:pos="426"/>
+              </w:tabs>
+            </w:pPr>
+            <w:r>
+              <w:t>Produce sections of design document relevant to role including UML model of systems and components.</w:t>
+            </w:r>
+          </w:p>
+          <w:p>
+            <w:pPr>
+              <w:pStyle w:val="ListParagraph"/>
+              <w:numPr>
+                <w:ilvl w:val="0"/>
+                <w:numId w:val="9"/>
+              </w:numPr>
+              <w:tabs>
+                <w:tab w:val="left" w:pos="426"/>
+              </w:tabs>
+            </w:pPr>
+            <w:r>
+              <w:t>Produce documentation justifying architectural and framework technology choices showing other potential options and reasons they were not selected.</w:t>
+            </w:r>
+          </w:p>
+          <w:p>
+            <w:pPr>
+              <w:pStyle w:val="ListParagraph"/>
+              <w:numPr>
+                <w:ilvl w:val="0"/>
+                <w:numId w:val="9"/>
+              </w:numPr>
+              <w:tabs>
+                <w:tab w:val="left" w:pos="426"/>
+              </w:tabs>
+            </w:pPr>
+            <w:r>
+              <w:t>Ensure integrity of designed systems through validation processes such a testing.</w:t>
+            </w:r>
+          </w:p>
+          <w:p>
+            <w:pPr>
+              <w:tabs>
+                <w:tab w:val="left" w:pos="426"/>
+              </w:tabs>
+            </w:pPr>
+          </w:p>
+          <w:p>
+            <w:pPr>
+              <w:pStyle w:val="Heading2"/>
+              <w:outlineLvl w:val="1"/>
+            </w:pPr>
+            <w:r>
+              <w:t>User Interface/User Experience (UI/</w:t>
+            </w:r>
+            <w:proofErr w:type="spellStart"/>
+            <w:r>
+              <w:t>UX</w:t>
+            </w:r>
+            <w:proofErr w:type="spellEnd"/>
+            <w:r>
+              <w:t>) Designer</w:t>
+            </w:r>
+          </w:p>
+          <w:p>
+            <w:pPr>
+              <w:ind w:left="426"/>
+            </w:pPr>
+            <w:r>
+              <w:t>The primary role of the UI/</w:t>
+            </w:r>
+            <w:proofErr w:type="spellStart"/>
+            <w:r>
+              <w:t>UX</w:t>
+            </w:r>
+            <w:proofErr w:type="spellEnd"/>
+            <w:r>
+              <w:t xml:space="preserve"> developer is to create user centric designs based on client’s requirements. Responsibilities include:</w:t>
+            </w:r>
+          </w:p>
+          <w:p>
+            <w:pPr>
+              <w:pStyle w:val="ListParagraph"/>
+              <w:numPr>
+                <w:ilvl w:val="0"/>
+                <w:numId w:val="10"/>
+              </w:numPr>
+            </w:pPr>
+            <w:r>
+              <w:t>Coordinate with design lead to create user flows, wireframes, prototypes and mock-ups.</w:t>
+            </w:r>
+          </w:p>
+          <w:p>
+            <w:pPr>
+              <w:pStyle w:val="ListParagraph"/>
+              <w:numPr>
+                <w:ilvl w:val="0"/>
+                <w:numId w:val="10"/>
+              </w:numPr>
+            </w:pPr>
+            <w:r>
+              <w:t>Translate the client’s requirements into style guides, design patterns and attractive user interfaces.</w:t>
+            </w:r>
+          </w:p>
+          <w:p>
+            <w:pPr>
+              <w:pStyle w:val="ListParagraph"/>
+              <w:numPr>
+                <w:ilvl w:val="0"/>
+                <w:numId w:val="10"/>
+              </w:numPr>
+            </w:pPr>
+            <w:r>
+              <w:lastRenderedPageBreak/>
+              <w:t>Design UI elements such as buttons, inputs, cards, navigational components, and informational components such as graphs, charts and tables.</w:t>
+            </w:r>
+          </w:p>
+          <w:p>
+            <w:pPr>
+              <w:pStyle w:val="ListParagraph"/>
+              <w:numPr>
+                <w:ilvl w:val="0"/>
+                <w:numId w:val="10"/>
+              </w:numPr>
+            </w:pPr>
+            <w:r>
+              <w:t>Creating original graphic designs (e.g. images, charts, graphs and tables).</w:t>
+            </w:r>
+          </w:p>
+          <w:p>
+            <w:pPr>
+              <w:pStyle w:val="ListParagraph"/>
+              <w:numPr>
+                <w:ilvl w:val="0"/>
+                <w:numId w:val="10"/>
+              </w:numPr>
+            </w:pPr>
+            <w:r>
+              <w:t>Create sitemaps.</w:t>
+            </w:r>
+          </w:p>
+          <w:p>
+            <w:pPr>
+              <w:pStyle w:val="ListParagraph"/>
+              <w:numPr>
+                <w:ilvl w:val="0"/>
+                <w:numId w:val="10"/>
+              </w:numPr>
+            </w:pPr>
+            <w:r>
+              <w:t xml:space="preserve">Identifying and troubleshooting </w:t>
+            </w:r>
+            <w:proofErr w:type="spellStart"/>
+            <w:r>
+              <w:t>UX</w:t>
+            </w:r>
+            <w:proofErr w:type="spellEnd"/>
+            <w:r>
+              <w:t xml:space="preserve"> problems (e.g. responsiveness).</w:t>
+            </w:r>
+          </w:p>
+          <w:p/>
+          <w:p>
+            <w:pPr>
+              <w:pStyle w:val="Heading2"/>
+              <w:outlineLvl w:val="1"/>
+            </w:pPr>
+            <w:r>
+              <w:t>Front-End Developer</w:t>
+            </w:r>
+          </w:p>
+          <w:p>
+            <w:pPr>
+              <w:ind w:left="426"/>
+            </w:pPr>
+            <w:r>
+              <w:t>The FE developer is responsible for visual appearance and functionality of the web application being developed. It involves converting and coding the design prototypes to a working HTML, CSS and JavaScript website. The responsibilities include:</w:t>
+            </w:r>
+          </w:p>
+          <w:p>
+            <w:pPr>
+              <w:pStyle w:val="ListParagraph"/>
+              <w:numPr>
+                <w:ilvl w:val="0"/>
+                <w:numId w:val="11"/>
+              </w:numPr>
+            </w:pPr>
+            <w:r>
+              <w:t>Creating the web application using the technologies specified by the system architect.</w:t>
+            </w:r>
+          </w:p>
+          <w:p>
+            <w:pPr>
+              <w:pStyle w:val="ListParagraph"/>
+              <w:numPr>
+                <w:ilvl w:val="0"/>
+                <w:numId w:val="11"/>
+              </w:numPr>
+            </w:pPr>
+            <w:r>
+              <w:t>Coordinating with the design and programming team to develop the solution.</w:t>
+            </w:r>
+          </w:p>
+          <w:p>
+            <w:pPr>
+              <w:pStyle w:val="ListParagraph"/>
+              <w:numPr>
+                <w:ilvl w:val="0"/>
+                <w:numId w:val="11"/>
+              </w:numPr>
+            </w:pPr>
+            <w:r>
+              <w:t>Producing quality and well documented/commented code following the DRY coding principles.</w:t>
+            </w:r>
+          </w:p>
+          <w:p>
+            <w:pPr>
+              <w:pStyle w:val="ListParagraph"/>
+              <w:numPr>
+                <w:ilvl w:val="0"/>
+                <w:numId w:val="11"/>
+              </w:numPr>
+            </w:pPr>
+            <w:r>
+              <w:t>Implement design specification and principles from design team.</w:t>
+            </w:r>
+          </w:p>
+          <w:p>
+            <w:pPr>
+              <w:pStyle w:val="ListParagraph"/>
+              <w:numPr>
+                <w:ilvl w:val="0"/>
+                <w:numId w:val="11"/>
+              </w:numPr>
+            </w:pPr>
+            <w:r>
+              <w:t>Develop tests for web application as part of QA.</w:t>
+            </w:r>
+          </w:p>
+          <w:p>
+            <w:pPr>
+              <w:pStyle w:val="ListParagraph"/>
+              <w:numPr>
+                <w:ilvl w:val="0"/>
+                <w:numId w:val="11"/>
+              </w:numPr>
+            </w:pPr>
+            <w:r>
+              <w:t>Document design strategies and paradigms employed.</w:t>
+            </w:r>
+          </w:p>
+          <w:p>
+            <w:pPr>
+              <w:pStyle w:val="ListParagraph"/>
+              <w:ind w:left="1146"/>
+            </w:pPr>
+          </w:p>
+          <w:p>
+            <w:pPr>
+              <w:pStyle w:val="Heading2"/>
+              <w:outlineLvl w:val="1"/>
+            </w:pPr>
+            <w:r>
               <w:t>Secretary/Communication Officer</w:t>
             </w:r>
-            <w:r>
-              <w:rPr>
-                <w:color w:val="2F5496" w:themeColor="accent1" w:themeShade="BF"/>
-              </w:rPr>
-              <w:t>.</w:t>
-            </w:r>
-          </w:p>
-          <w:p>
-            <w:pPr>
-              <w:rPr>
-                <w:rFonts w:cstheme="minorHAnsi"/>
-                <w:color w:val="2F5496" w:themeColor="accent1" w:themeShade="BF"/>
-              </w:rPr>
-            </w:pPr>
-            <w:r>
-              <w:rPr>
-                <w:rFonts w:cstheme="minorHAnsi"/>
-                <w:color w:val="323E4F" w:themeColor="text2" w:themeShade="BF"/>
-              </w:rPr>
-              <w:t xml:space="preserve">Janith </w:t>
-            </w:r>
-            <w:r>
-              <w:rPr>
-                <w:rFonts w:eastAsia="Times New Roman" w:cstheme="minorHAnsi"/>
-                <w:color w:val="111111"/>
-                <w:bdr w:val="none" w:sz="0" w:space="0" w:color="auto" w:frame="1"/>
-                <w:lang w:val="en-GB" w:eastAsia="en-GB" w:bidi="ar-SA"/>
-              </w:rPr>
-              <w:t>Sooriyathilaka</w:t>
-            </w:r>
-            <w:r>
-              <w:rPr>
-                <w:rFonts w:eastAsia="Times New Roman" w:cstheme="minorHAnsi"/>
-                <w:color w:val="111111"/>
-                <w:bdr w:val="none" w:sz="0" w:space="0" w:color="auto" w:frame="1"/>
-                <w:lang w:val="en-GB" w:eastAsia="en-GB" w:bidi="ar-SA"/>
-              </w:rPr>
-              <w:t xml:space="preserve">, </w:t>
-            </w:r>
-            <w:r>
-              <w:rPr>
-                <w:rFonts w:eastAsia="Times New Roman" w:cstheme="minorHAnsi"/>
-                <w:color w:val="2F5496" w:themeColor="accent1" w:themeShade="BF"/>
-                <w:bdr w:val="none" w:sz="0" w:space="0" w:color="auto" w:frame="1"/>
-                <w:lang w:val="en-GB" w:eastAsia="en-GB" w:bidi="ar-SA"/>
-              </w:rPr>
-              <w:t>Presentation Lead.</w:t>
-            </w:r>
-          </w:p>
+          </w:p>
+          <w:p>
+            <w:pPr>
+              <w:ind w:left="426"/>
+            </w:pPr>
+            <w:r>
+              <w:t>Responsibilities include:</w:t>
+            </w:r>
+          </w:p>
+          <w:p>
+            <w:pPr>
+              <w:pStyle w:val="ListParagraph"/>
+              <w:numPr>
+                <w:ilvl w:val="0"/>
+                <w:numId w:val="13"/>
+              </w:numPr>
+            </w:pPr>
+            <w:r>
+              <w:t>Handle all internal communications, ensure the team is in sync regarding schedules, events, tasks, meetings etc.</w:t>
+            </w:r>
+          </w:p>
+          <w:p>
+            <w:pPr>
+              <w:pStyle w:val="ListParagraph"/>
+              <w:numPr>
+                <w:ilvl w:val="0"/>
+                <w:numId w:val="13"/>
+              </w:numPr>
+            </w:pPr>
+            <w:r>
+              <w:t>Take concise and detail minutes of team meetings.</w:t>
+            </w:r>
+          </w:p>
+          <w:p>
+            <w:pPr>
+              <w:pStyle w:val="ListParagraph"/>
+              <w:numPr>
+                <w:ilvl w:val="0"/>
+                <w:numId w:val="13"/>
+              </w:numPr>
+            </w:pPr>
+            <w:r>
+              <w:t>Editing and proof reading of all team documents in order to maintain uniformity and quality.</w:t>
+            </w:r>
+          </w:p>
+          <w:p/>
+          <w:p/>
           <w:p/>
         </w:tc>
       </w:tr>
@@ -928,6 +1854,7 @@
           </w:tcPr>
           <w:p>
             <w:r>
+              <w:lastRenderedPageBreak/>
               <w:t>Expectations</w:t>
             </w:r>
           </w:p>
@@ -1036,22 +1963,19 @@
               </w:numPr>
             </w:pPr>
             <w:r>
-              <w:t xml:space="preserve">Team shall peer review all task submissions from individual team members. This includes making notes and observations on </w:t>
-            </w:r>
+              <w:t>Team shall peer review all task submissions from individual team members. This includes making notes and observations on completed tasks. Notes expected to include constructive criticism meant to improve the work submitted.</w:t>
+            </w:r>
+          </w:p>
+          <w:p>
+            <w:pPr>
+              <w:pStyle w:val="ListParagraph"/>
+              <w:numPr>
+                <w:ilvl w:val="0"/>
+                <w:numId w:val="1"/>
+              </w:numPr>
+            </w:pPr>
             <w:r>
               <w:lastRenderedPageBreak/>
-              <w:t>completed tasks. Notes expected to include constructive criticism meant to improve the work submitted.</w:t>
-            </w:r>
-          </w:p>
-          <w:p>
-            <w:pPr>
-              <w:pStyle w:val="ListParagraph"/>
-              <w:numPr>
-                <w:ilvl w:val="0"/>
-                <w:numId w:val="1"/>
-              </w:numPr>
-            </w:pPr>
-            <w:r>
               <w:t>Team shall keep track of all contributions in logbook developed for this purpose.</w:t>
             </w:r>
           </w:p>
@@ -1188,7 +2112,15 @@
               </w:numPr>
             </w:pPr>
             <w:r>
-              <w:t>UI/UX Design</w:t>
+              <w:t>UI/</w:t>
+            </w:r>
+            <w:proofErr w:type="spellStart"/>
+            <w:r>
+              <w:t>UX</w:t>
+            </w:r>
+            <w:proofErr w:type="spellEnd"/>
+            <w:r>
+              <w:t xml:space="preserve"> Design</w:t>
             </w:r>
           </w:p>
           <w:p>
@@ -1275,8 +2207,13 @@
           </w:p>
           <w:p>
             <w:r>
-              <w:t>Designing UI/UX</w:t>
-            </w:r>
+              <w:t>Designing UI/</w:t>
+            </w:r>
+            <w:proofErr w:type="spellStart"/>
+            <w:r>
+              <w:t>UX</w:t>
+            </w:r>
+            <w:proofErr w:type="spellEnd"/>
           </w:p>
           <w:p>
             <w:r>
@@ -1615,6 +2552,232 @@
     </w:lvl>
   </w:abstractNum>
   <w:abstractNum w:abstractNumId="1" w15:restartNumberingAfterBreak="0">
+    <w:nsid w:val="11BC180B"/>
+    <w:multiLevelType w:val="hybridMultilevel"/>
+    <w:tmpl w:val="47982204"/>
+    <w:lvl w:ilvl="0" w:tplc="08090001">
+      <w:start w:val="1"/>
+      <w:numFmt w:val="bullet"/>
+      <w:lvlText w:val=""/>
+      <w:lvlJc w:val="left"/>
+      <w:pPr>
+        <w:ind w:left="1146" w:hanging="360"/>
+      </w:pPr>
+      <w:rPr>
+        <w:rFonts w:ascii="Symbol" w:hAnsi="Symbol" w:hint="default"/>
+      </w:rPr>
+    </w:lvl>
+    <w:lvl w:ilvl="1" w:tplc="08090003" w:tentative="1">
+      <w:start w:val="1"/>
+      <w:numFmt w:val="bullet"/>
+      <w:lvlText w:val="o"/>
+      <w:lvlJc w:val="left"/>
+      <w:pPr>
+        <w:ind w:left="1866" w:hanging="360"/>
+      </w:pPr>
+      <w:rPr>
+        <w:rFonts w:ascii="Courier New" w:hAnsi="Courier New" w:cs="Courier New" w:hint="default"/>
+      </w:rPr>
+    </w:lvl>
+    <w:lvl w:ilvl="2" w:tplc="08090005" w:tentative="1">
+      <w:start w:val="1"/>
+      <w:numFmt w:val="bullet"/>
+      <w:lvlText w:val=""/>
+      <w:lvlJc w:val="left"/>
+      <w:pPr>
+        <w:ind w:left="2586" w:hanging="360"/>
+      </w:pPr>
+      <w:rPr>
+        <w:rFonts w:ascii="Wingdings" w:hAnsi="Wingdings" w:hint="default"/>
+      </w:rPr>
+    </w:lvl>
+    <w:lvl w:ilvl="3" w:tplc="08090001" w:tentative="1">
+      <w:start w:val="1"/>
+      <w:numFmt w:val="bullet"/>
+      <w:lvlText w:val=""/>
+      <w:lvlJc w:val="left"/>
+      <w:pPr>
+        <w:ind w:left="3306" w:hanging="360"/>
+      </w:pPr>
+      <w:rPr>
+        <w:rFonts w:ascii="Symbol" w:hAnsi="Symbol" w:hint="default"/>
+      </w:rPr>
+    </w:lvl>
+    <w:lvl w:ilvl="4" w:tplc="08090003" w:tentative="1">
+      <w:start w:val="1"/>
+      <w:numFmt w:val="bullet"/>
+      <w:lvlText w:val="o"/>
+      <w:lvlJc w:val="left"/>
+      <w:pPr>
+        <w:ind w:left="4026" w:hanging="360"/>
+      </w:pPr>
+      <w:rPr>
+        <w:rFonts w:ascii="Courier New" w:hAnsi="Courier New" w:cs="Courier New" w:hint="default"/>
+      </w:rPr>
+    </w:lvl>
+    <w:lvl w:ilvl="5" w:tplc="08090005" w:tentative="1">
+      <w:start w:val="1"/>
+      <w:numFmt w:val="bullet"/>
+      <w:lvlText w:val=""/>
+      <w:lvlJc w:val="left"/>
+      <w:pPr>
+        <w:ind w:left="4746" w:hanging="360"/>
+      </w:pPr>
+      <w:rPr>
+        <w:rFonts w:ascii="Wingdings" w:hAnsi="Wingdings" w:hint="default"/>
+      </w:rPr>
+    </w:lvl>
+    <w:lvl w:ilvl="6" w:tplc="08090001" w:tentative="1">
+      <w:start w:val="1"/>
+      <w:numFmt w:val="bullet"/>
+      <w:lvlText w:val=""/>
+      <w:lvlJc w:val="left"/>
+      <w:pPr>
+        <w:ind w:left="5466" w:hanging="360"/>
+      </w:pPr>
+      <w:rPr>
+        <w:rFonts w:ascii="Symbol" w:hAnsi="Symbol" w:hint="default"/>
+      </w:rPr>
+    </w:lvl>
+    <w:lvl w:ilvl="7" w:tplc="08090003" w:tentative="1">
+      <w:start w:val="1"/>
+      <w:numFmt w:val="bullet"/>
+      <w:lvlText w:val="o"/>
+      <w:lvlJc w:val="left"/>
+      <w:pPr>
+        <w:ind w:left="6186" w:hanging="360"/>
+      </w:pPr>
+      <w:rPr>
+        <w:rFonts w:ascii="Courier New" w:hAnsi="Courier New" w:cs="Courier New" w:hint="default"/>
+      </w:rPr>
+    </w:lvl>
+    <w:lvl w:ilvl="8" w:tplc="08090005" w:tentative="1">
+      <w:start w:val="1"/>
+      <w:numFmt w:val="bullet"/>
+      <w:lvlText w:val=""/>
+      <w:lvlJc w:val="left"/>
+      <w:pPr>
+        <w:ind w:left="6906" w:hanging="360"/>
+      </w:pPr>
+      <w:rPr>
+        <w:rFonts w:ascii="Wingdings" w:hAnsi="Wingdings" w:hint="default"/>
+      </w:rPr>
+    </w:lvl>
+  </w:abstractNum>
+  <w:abstractNum w:abstractNumId="2" w15:restartNumberingAfterBreak="0">
+    <w:nsid w:val="15CC5A7B"/>
+    <w:multiLevelType w:val="hybridMultilevel"/>
+    <w:tmpl w:val="D87A5792"/>
+    <w:lvl w:ilvl="0" w:tplc="08090001">
+      <w:start w:val="1"/>
+      <w:numFmt w:val="bullet"/>
+      <w:lvlText w:val=""/>
+      <w:lvlJc w:val="left"/>
+      <w:pPr>
+        <w:ind w:left="1146" w:hanging="360"/>
+      </w:pPr>
+      <w:rPr>
+        <w:rFonts w:ascii="Symbol" w:hAnsi="Symbol" w:hint="default"/>
+      </w:rPr>
+    </w:lvl>
+    <w:lvl w:ilvl="1" w:tplc="08090003" w:tentative="1">
+      <w:start w:val="1"/>
+      <w:numFmt w:val="bullet"/>
+      <w:lvlText w:val="o"/>
+      <w:lvlJc w:val="left"/>
+      <w:pPr>
+        <w:ind w:left="1866" w:hanging="360"/>
+      </w:pPr>
+      <w:rPr>
+        <w:rFonts w:ascii="Courier New" w:hAnsi="Courier New" w:cs="Courier New" w:hint="default"/>
+      </w:rPr>
+    </w:lvl>
+    <w:lvl w:ilvl="2" w:tplc="08090005" w:tentative="1">
+      <w:start w:val="1"/>
+      <w:numFmt w:val="bullet"/>
+      <w:lvlText w:val=""/>
+      <w:lvlJc w:val="left"/>
+      <w:pPr>
+        <w:ind w:left="2586" w:hanging="360"/>
+      </w:pPr>
+      <w:rPr>
+        <w:rFonts w:ascii="Wingdings" w:hAnsi="Wingdings" w:hint="default"/>
+      </w:rPr>
+    </w:lvl>
+    <w:lvl w:ilvl="3" w:tplc="08090001" w:tentative="1">
+      <w:start w:val="1"/>
+      <w:numFmt w:val="bullet"/>
+      <w:lvlText w:val=""/>
+      <w:lvlJc w:val="left"/>
+      <w:pPr>
+        <w:ind w:left="3306" w:hanging="360"/>
+      </w:pPr>
+      <w:rPr>
+        <w:rFonts w:ascii="Symbol" w:hAnsi="Symbol" w:hint="default"/>
+      </w:rPr>
+    </w:lvl>
+    <w:lvl w:ilvl="4" w:tplc="08090003" w:tentative="1">
+      <w:start w:val="1"/>
+      <w:numFmt w:val="bullet"/>
+      <w:lvlText w:val="o"/>
+      <w:lvlJc w:val="left"/>
+      <w:pPr>
+        <w:ind w:left="4026" w:hanging="360"/>
+      </w:pPr>
+      <w:rPr>
+        <w:rFonts w:ascii="Courier New" w:hAnsi="Courier New" w:cs="Courier New" w:hint="default"/>
+      </w:rPr>
+    </w:lvl>
+    <w:lvl w:ilvl="5" w:tplc="08090005" w:tentative="1">
+      <w:start w:val="1"/>
+      <w:numFmt w:val="bullet"/>
+      <w:lvlText w:val=""/>
+      <w:lvlJc w:val="left"/>
+      <w:pPr>
+        <w:ind w:left="4746" w:hanging="360"/>
+      </w:pPr>
+      <w:rPr>
+        <w:rFonts w:ascii="Wingdings" w:hAnsi="Wingdings" w:hint="default"/>
+      </w:rPr>
+    </w:lvl>
+    <w:lvl w:ilvl="6" w:tplc="08090001" w:tentative="1">
+      <w:start w:val="1"/>
+      <w:numFmt w:val="bullet"/>
+      <w:lvlText w:val=""/>
+      <w:lvlJc w:val="left"/>
+      <w:pPr>
+        <w:ind w:left="5466" w:hanging="360"/>
+      </w:pPr>
+      <w:rPr>
+        <w:rFonts w:ascii="Symbol" w:hAnsi="Symbol" w:hint="default"/>
+      </w:rPr>
+    </w:lvl>
+    <w:lvl w:ilvl="7" w:tplc="08090003" w:tentative="1">
+      <w:start w:val="1"/>
+      <w:numFmt w:val="bullet"/>
+      <w:lvlText w:val="o"/>
+      <w:lvlJc w:val="left"/>
+      <w:pPr>
+        <w:ind w:left="6186" w:hanging="360"/>
+      </w:pPr>
+      <w:rPr>
+        <w:rFonts w:ascii="Courier New" w:hAnsi="Courier New" w:cs="Courier New" w:hint="default"/>
+      </w:rPr>
+    </w:lvl>
+    <w:lvl w:ilvl="8" w:tplc="08090005" w:tentative="1">
+      <w:start w:val="1"/>
+      <w:numFmt w:val="bullet"/>
+      <w:lvlText w:val=""/>
+      <w:lvlJc w:val="left"/>
+      <w:pPr>
+        <w:ind w:left="6906" w:hanging="360"/>
+      </w:pPr>
+      <w:rPr>
+        <w:rFonts w:ascii="Wingdings" w:hAnsi="Wingdings" w:hint="default"/>
+      </w:rPr>
+    </w:lvl>
+  </w:abstractNum>
+  <w:abstractNum w:abstractNumId="3" w15:restartNumberingAfterBreak="0">
     <w:nsid w:val="1F053E52"/>
     <w:multiLevelType w:val="hybridMultilevel"/>
     <w:tmpl w:val="04407100"/>
@@ -1700,7 +2863,233 @@
       </w:pPr>
     </w:lvl>
   </w:abstractNum>
-  <w:abstractNum w:abstractNumId="2" w15:restartNumberingAfterBreak="0">
+  <w:abstractNum w:abstractNumId="4" w15:restartNumberingAfterBreak="0">
+    <w:nsid w:val="217E0FDC"/>
+    <w:multiLevelType w:val="hybridMultilevel"/>
+    <w:tmpl w:val="2E98E2CA"/>
+    <w:lvl w:ilvl="0" w:tplc="08090001">
+      <w:start w:val="1"/>
+      <w:numFmt w:val="bullet"/>
+      <w:lvlText w:val=""/>
+      <w:lvlJc w:val="left"/>
+      <w:pPr>
+        <w:ind w:left="720" w:hanging="360"/>
+      </w:pPr>
+      <w:rPr>
+        <w:rFonts w:ascii="Symbol" w:hAnsi="Symbol" w:hint="default"/>
+      </w:rPr>
+    </w:lvl>
+    <w:lvl w:ilvl="1" w:tplc="08090003" w:tentative="1">
+      <w:start w:val="1"/>
+      <w:numFmt w:val="bullet"/>
+      <w:lvlText w:val="o"/>
+      <w:lvlJc w:val="left"/>
+      <w:pPr>
+        <w:ind w:left="1440" w:hanging="360"/>
+      </w:pPr>
+      <w:rPr>
+        <w:rFonts w:ascii="Courier New" w:hAnsi="Courier New" w:cs="Courier New" w:hint="default"/>
+      </w:rPr>
+    </w:lvl>
+    <w:lvl w:ilvl="2" w:tplc="08090005" w:tentative="1">
+      <w:start w:val="1"/>
+      <w:numFmt w:val="bullet"/>
+      <w:lvlText w:val=""/>
+      <w:lvlJc w:val="left"/>
+      <w:pPr>
+        <w:ind w:left="2160" w:hanging="360"/>
+      </w:pPr>
+      <w:rPr>
+        <w:rFonts w:ascii="Wingdings" w:hAnsi="Wingdings" w:hint="default"/>
+      </w:rPr>
+    </w:lvl>
+    <w:lvl w:ilvl="3" w:tplc="08090001" w:tentative="1">
+      <w:start w:val="1"/>
+      <w:numFmt w:val="bullet"/>
+      <w:lvlText w:val=""/>
+      <w:lvlJc w:val="left"/>
+      <w:pPr>
+        <w:ind w:left="2880" w:hanging="360"/>
+      </w:pPr>
+      <w:rPr>
+        <w:rFonts w:ascii="Symbol" w:hAnsi="Symbol" w:hint="default"/>
+      </w:rPr>
+    </w:lvl>
+    <w:lvl w:ilvl="4" w:tplc="08090003" w:tentative="1">
+      <w:start w:val="1"/>
+      <w:numFmt w:val="bullet"/>
+      <w:lvlText w:val="o"/>
+      <w:lvlJc w:val="left"/>
+      <w:pPr>
+        <w:ind w:left="3600" w:hanging="360"/>
+      </w:pPr>
+      <w:rPr>
+        <w:rFonts w:ascii="Courier New" w:hAnsi="Courier New" w:cs="Courier New" w:hint="default"/>
+      </w:rPr>
+    </w:lvl>
+    <w:lvl w:ilvl="5" w:tplc="08090005" w:tentative="1">
+      <w:start w:val="1"/>
+      <w:numFmt w:val="bullet"/>
+      <w:lvlText w:val=""/>
+      <w:lvlJc w:val="left"/>
+      <w:pPr>
+        <w:ind w:left="4320" w:hanging="360"/>
+      </w:pPr>
+      <w:rPr>
+        <w:rFonts w:ascii="Wingdings" w:hAnsi="Wingdings" w:hint="default"/>
+      </w:rPr>
+    </w:lvl>
+    <w:lvl w:ilvl="6" w:tplc="08090001" w:tentative="1">
+      <w:start w:val="1"/>
+      <w:numFmt w:val="bullet"/>
+      <w:lvlText w:val=""/>
+      <w:lvlJc w:val="left"/>
+      <w:pPr>
+        <w:ind w:left="5040" w:hanging="360"/>
+      </w:pPr>
+      <w:rPr>
+        <w:rFonts w:ascii="Symbol" w:hAnsi="Symbol" w:hint="default"/>
+      </w:rPr>
+    </w:lvl>
+    <w:lvl w:ilvl="7" w:tplc="08090003" w:tentative="1">
+      <w:start w:val="1"/>
+      <w:numFmt w:val="bullet"/>
+      <w:lvlText w:val="o"/>
+      <w:lvlJc w:val="left"/>
+      <w:pPr>
+        <w:ind w:left="5760" w:hanging="360"/>
+      </w:pPr>
+      <w:rPr>
+        <w:rFonts w:ascii="Courier New" w:hAnsi="Courier New" w:cs="Courier New" w:hint="default"/>
+      </w:rPr>
+    </w:lvl>
+    <w:lvl w:ilvl="8" w:tplc="08090005" w:tentative="1">
+      <w:start w:val="1"/>
+      <w:numFmt w:val="bullet"/>
+      <w:lvlText w:val=""/>
+      <w:lvlJc w:val="left"/>
+      <w:pPr>
+        <w:ind w:left="6480" w:hanging="360"/>
+      </w:pPr>
+      <w:rPr>
+        <w:rFonts w:ascii="Wingdings" w:hAnsi="Wingdings" w:hint="default"/>
+      </w:rPr>
+    </w:lvl>
+  </w:abstractNum>
+  <w:abstractNum w:abstractNumId="5" w15:restartNumberingAfterBreak="0">
+    <w:nsid w:val="265B238D"/>
+    <w:multiLevelType w:val="hybridMultilevel"/>
+    <w:tmpl w:val="26BED130"/>
+    <w:lvl w:ilvl="0" w:tplc="08090001">
+      <w:start w:val="1"/>
+      <w:numFmt w:val="bullet"/>
+      <w:lvlText w:val=""/>
+      <w:lvlJc w:val="left"/>
+      <w:pPr>
+        <w:ind w:left="720" w:hanging="360"/>
+      </w:pPr>
+      <w:rPr>
+        <w:rFonts w:ascii="Symbol" w:hAnsi="Symbol" w:hint="default"/>
+      </w:rPr>
+    </w:lvl>
+    <w:lvl w:ilvl="1" w:tplc="08090003" w:tentative="1">
+      <w:start w:val="1"/>
+      <w:numFmt w:val="bullet"/>
+      <w:lvlText w:val="o"/>
+      <w:lvlJc w:val="left"/>
+      <w:pPr>
+        <w:ind w:left="1440" w:hanging="360"/>
+      </w:pPr>
+      <w:rPr>
+        <w:rFonts w:ascii="Courier New" w:hAnsi="Courier New" w:cs="Courier New" w:hint="default"/>
+      </w:rPr>
+    </w:lvl>
+    <w:lvl w:ilvl="2" w:tplc="08090005" w:tentative="1">
+      <w:start w:val="1"/>
+      <w:numFmt w:val="bullet"/>
+      <w:lvlText w:val=""/>
+      <w:lvlJc w:val="left"/>
+      <w:pPr>
+        <w:ind w:left="2160" w:hanging="360"/>
+      </w:pPr>
+      <w:rPr>
+        <w:rFonts w:ascii="Wingdings" w:hAnsi="Wingdings" w:hint="default"/>
+      </w:rPr>
+    </w:lvl>
+    <w:lvl w:ilvl="3" w:tplc="08090001" w:tentative="1">
+      <w:start w:val="1"/>
+      <w:numFmt w:val="bullet"/>
+      <w:lvlText w:val=""/>
+      <w:lvlJc w:val="left"/>
+      <w:pPr>
+        <w:ind w:left="2880" w:hanging="360"/>
+      </w:pPr>
+      <w:rPr>
+        <w:rFonts w:ascii="Symbol" w:hAnsi="Symbol" w:hint="default"/>
+      </w:rPr>
+    </w:lvl>
+    <w:lvl w:ilvl="4" w:tplc="08090003" w:tentative="1">
+      <w:start w:val="1"/>
+      <w:numFmt w:val="bullet"/>
+      <w:lvlText w:val="o"/>
+      <w:lvlJc w:val="left"/>
+      <w:pPr>
+        <w:ind w:left="3600" w:hanging="360"/>
+      </w:pPr>
+      <w:rPr>
+        <w:rFonts w:ascii="Courier New" w:hAnsi="Courier New" w:cs="Courier New" w:hint="default"/>
+      </w:rPr>
+    </w:lvl>
+    <w:lvl w:ilvl="5" w:tplc="08090005" w:tentative="1">
+      <w:start w:val="1"/>
+      <w:numFmt w:val="bullet"/>
+      <w:lvlText w:val=""/>
+      <w:lvlJc w:val="left"/>
+      <w:pPr>
+        <w:ind w:left="4320" w:hanging="360"/>
+      </w:pPr>
+      <w:rPr>
+        <w:rFonts w:ascii="Wingdings" w:hAnsi="Wingdings" w:hint="default"/>
+      </w:rPr>
+    </w:lvl>
+    <w:lvl w:ilvl="6" w:tplc="08090001" w:tentative="1">
+      <w:start w:val="1"/>
+      <w:numFmt w:val="bullet"/>
+      <w:lvlText w:val=""/>
+      <w:lvlJc w:val="left"/>
+      <w:pPr>
+        <w:ind w:left="5040" w:hanging="360"/>
+      </w:pPr>
+      <w:rPr>
+        <w:rFonts w:ascii="Symbol" w:hAnsi="Symbol" w:hint="default"/>
+      </w:rPr>
+    </w:lvl>
+    <w:lvl w:ilvl="7" w:tplc="08090003" w:tentative="1">
+      <w:start w:val="1"/>
+      <w:numFmt w:val="bullet"/>
+      <w:lvlText w:val="o"/>
+      <w:lvlJc w:val="left"/>
+      <w:pPr>
+        <w:ind w:left="5760" w:hanging="360"/>
+      </w:pPr>
+      <w:rPr>
+        <w:rFonts w:ascii="Courier New" w:hAnsi="Courier New" w:cs="Courier New" w:hint="default"/>
+      </w:rPr>
+    </w:lvl>
+    <w:lvl w:ilvl="8" w:tplc="08090005" w:tentative="1">
+      <w:start w:val="1"/>
+      <w:numFmt w:val="bullet"/>
+      <w:lvlText w:val=""/>
+      <w:lvlJc w:val="left"/>
+      <w:pPr>
+        <w:ind w:left="6480" w:hanging="360"/>
+      </w:pPr>
+      <w:rPr>
+        <w:rFonts w:ascii="Wingdings" w:hAnsi="Wingdings" w:hint="default"/>
+      </w:rPr>
+    </w:lvl>
+  </w:abstractNum>
+  <w:abstractNum w:abstractNumId="6" w15:restartNumberingAfterBreak="0">
     <w:nsid w:val="308F13C4"/>
     <w:multiLevelType w:val="hybridMultilevel"/>
     <w:tmpl w:val="09380EDE"/>
@@ -1789,7 +3178,7 @@
       </w:pPr>
     </w:lvl>
   </w:abstractNum>
-  <w:abstractNum w:abstractNumId="3" w15:restartNumberingAfterBreak="0">
+  <w:abstractNum w:abstractNumId="7" w15:restartNumberingAfterBreak="0">
     <w:nsid w:val="34294DBE"/>
     <w:multiLevelType w:val="hybridMultilevel"/>
     <w:tmpl w:val="6696EE08"/>
@@ -1875,7 +3264,459 @@
       </w:pPr>
     </w:lvl>
   </w:abstractNum>
-  <w:abstractNum w:abstractNumId="4" w15:restartNumberingAfterBreak="0">
+  <w:abstractNum w:abstractNumId="8" w15:restartNumberingAfterBreak="0">
+    <w:nsid w:val="38A4349B"/>
+    <w:multiLevelType w:val="hybridMultilevel"/>
+    <w:tmpl w:val="B7DE5324"/>
+    <w:lvl w:ilvl="0" w:tplc="08090001">
+      <w:start w:val="1"/>
+      <w:numFmt w:val="bullet"/>
+      <w:lvlText w:val=""/>
+      <w:lvlJc w:val="left"/>
+      <w:pPr>
+        <w:ind w:left="1080" w:hanging="360"/>
+      </w:pPr>
+      <w:rPr>
+        <w:rFonts w:ascii="Symbol" w:hAnsi="Symbol" w:hint="default"/>
+      </w:rPr>
+    </w:lvl>
+    <w:lvl w:ilvl="1" w:tplc="08090003" w:tentative="1">
+      <w:start w:val="1"/>
+      <w:numFmt w:val="bullet"/>
+      <w:lvlText w:val="o"/>
+      <w:lvlJc w:val="left"/>
+      <w:pPr>
+        <w:ind w:left="1800" w:hanging="360"/>
+      </w:pPr>
+      <w:rPr>
+        <w:rFonts w:ascii="Courier New" w:hAnsi="Courier New" w:cs="Courier New" w:hint="default"/>
+      </w:rPr>
+    </w:lvl>
+    <w:lvl w:ilvl="2" w:tplc="08090005" w:tentative="1">
+      <w:start w:val="1"/>
+      <w:numFmt w:val="bullet"/>
+      <w:lvlText w:val=""/>
+      <w:lvlJc w:val="left"/>
+      <w:pPr>
+        <w:ind w:left="2520" w:hanging="360"/>
+      </w:pPr>
+      <w:rPr>
+        <w:rFonts w:ascii="Wingdings" w:hAnsi="Wingdings" w:hint="default"/>
+      </w:rPr>
+    </w:lvl>
+    <w:lvl w:ilvl="3" w:tplc="08090001" w:tentative="1">
+      <w:start w:val="1"/>
+      <w:numFmt w:val="bullet"/>
+      <w:lvlText w:val=""/>
+      <w:lvlJc w:val="left"/>
+      <w:pPr>
+        <w:ind w:left="3240" w:hanging="360"/>
+      </w:pPr>
+      <w:rPr>
+        <w:rFonts w:ascii="Symbol" w:hAnsi="Symbol" w:hint="default"/>
+      </w:rPr>
+    </w:lvl>
+    <w:lvl w:ilvl="4" w:tplc="08090003" w:tentative="1">
+      <w:start w:val="1"/>
+      <w:numFmt w:val="bullet"/>
+      <w:lvlText w:val="o"/>
+      <w:lvlJc w:val="left"/>
+      <w:pPr>
+        <w:ind w:left="3960" w:hanging="360"/>
+      </w:pPr>
+      <w:rPr>
+        <w:rFonts w:ascii="Courier New" w:hAnsi="Courier New" w:cs="Courier New" w:hint="default"/>
+      </w:rPr>
+    </w:lvl>
+    <w:lvl w:ilvl="5" w:tplc="08090005" w:tentative="1">
+      <w:start w:val="1"/>
+      <w:numFmt w:val="bullet"/>
+      <w:lvlText w:val=""/>
+      <w:lvlJc w:val="left"/>
+      <w:pPr>
+        <w:ind w:left="4680" w:hanging="360"/>
+      </w:pPr>
+      <w:rPr>
+        <w:rFonts w:ascii="Wingdings" w:hAnsi="Wingdings" w:hint="default"/>
+      </w:rPr>
+    </w:lvl>
+    <w:lvl w:ilvl="6" w:tplc="08090001" w:tentative="1">
+      <w:start w:val="1"/>
+      <w:numFmt w:val="bullet"/>
+      <w:lvlText w:val=""/>
+      <w:lvlJc w:val="left"/>
+      <w:pPr>
+        <w:ind w:left="5400" w:hanging="360"/>
+      </w:pPr>
+      <w:rPr>
+        <w:rFonts w:ascii="Symbol" w:hAnsi="Symbol" w:hint="default"/>
+      </w:rPr>
+    </w:lvl>
+    <w:lvl w:ilvl="7" w:tplc="08090003" w:tentative="1">
+      <w:start w:val="1"/>
+      <w:numFmt w:val="bullet"/>
+      <w:lvlText w:val="o"/>
+      <w:lvlJc w:val="left"/>
+      <w:pPr>
+        <w:ind w:left="6120" w:hanging="360"/>
+      </w:pPr>
+      <w:rPr>
+        <w:rFonts w:ascii="Courier New" w:hAnsi="Courier New" w:cs="Courier New" w:hint="default"/>
+      </w:rPr>
+    </w:lvl>
+    <w:lvl w:ilvl="8" w:tplc="08090005" w:tentative="1">
+      <w:start w:val="1"/>
+      <w:numFmt w:val="bullet"/>
+      <w:lvlText w:val=""/>
+      <w:lvlJc w:val="left"/>
+      <w:pPr>
+        <w:ind w:left="6840" w:hanging="360"/>
+      </w:pPr>
+      <w:rPr>
+        <w:rFonts w:ascii="Wingdings" w:hAnsi="Wingdings" w:hint="default"/>
+      </w:rPr>
+    </w:lvl>
+  </w:abstractNum>
+  <w:abstractNum w:abstractNumId="9" w15:restartNumberingAfterBreak="0">
+    <w:nsid w:val="3CAB35CA"/>
+    <w:multiLevelType w:val="hybridMultilevel"/>
+    <w:tmpl w:val="889C730E"/>
+    <w:lvl w:ilvl="0" w:tplc="08090001">
+      <w:start w:val="1"/>
+      <w:numFmt w:val="bullet"/>
+      <w:lvlText w:val=""/>
+      <w:lvlJc w:val="left"/>
+      <w:pPr>
+        <w:ind w:left="1080" w:hanging="360"/>
+      </w:pPr>
+      <w:rPr>
+        <w:rFonts w:ascii="Symbol" w:hAnsi="Symbol" w:hint="default"/>
+      </w:rPr>
+    </w:lvl>
+    <w:lvl w:ilvl="1" w:tplc="08090003" w:tentative="1">
+      <w:start w:val="1"/>
+      <w:numFmt w:val="bullet"/>
+      <w:lvlText w:val="o"/>
+      <w:lvlJc w:val="left"/>
+      <w:pPr>
+        <w:ind w:left="1800" w:hanging="360"/>
+      </w:pPr>
+      <w:rPr>
+        <w:rFonts w:ascii="Courier New" w:hAnsi="Courier New" w:cs="Courier New" w:hint="default"/>
+      </w:rPr>
+    </w:lvl>
+    <w:lvl w:ilvl="2" w:tplc="08090005" w:tentative="1">
+      <w:start w:val="1"/>
+      <w:numFmt w:val="bullet"/>
+      <w:lvlText w:val=""/>
+      <w:lvlJc w:val="left"/>
+      <w:pPr>
+        <w:ind w:left="2520" w:hanging="360"/>
+      </w:pPr>
+      <w:rPr>
+        <w:rFonts w:ascii="Wingdings" w:hAnsi="Wingdings" w:hint="default"/>
+      </w:rPr>
+    </w:lvl>
+    <w:lvl w:ilvl="3" w:tplc="08090001" w:tentative="1">
+      <w:start w:val="1"/>
+      <w:numFmt w:val="bullet"/>
+      <w:lvlText w:val=""/>
+      <w:lvlJc w:val="left"/>
+      <w:pPr>
+        <w:ind w:left="3240" w:hanging="360"/>
+      </w:pPr>
+      <w:rPr>
+        <w:rFonts w:ascii="Symbol" w:hAnsi="Symbol" w:hint="default"/>
+      </w:rPr>
+    </w:lvl>
+    <w:lvl w:ilvl="4" w:tplc="08090003" w:tentative="1">
+      <w:start w:val="1"/>
+      <w:numFmt w:val="bullet"/>
+      <w:lvlText w:val="o"/>
+      <w:lvlJc w:val="left"/>
+      <w:pPr>
+        <w:ind w:left="3960" w:hanging="360"/>
+      </w:pPr>
+      <w:rPr>
+        <w:rFonts w:ascii="Courier New" w:hAnsi="Courier New" w:cs="Courier New" w:hint="default"/>
+      </w:rPr>
+    </w:lvl>
+    <w:lvl w:ilvl="5" w:tplc="08090005" w:tentative="1">
+      <w:start w:val="1"/>
+      <w:numFmt w:val="bullet"/>
+      <w:lvlText w:val=""/>
+      <w:lvlJc w:val="left"/>
+      <w:pPr>
+        <w:ind w:left="4680" w:hanging="360"/>
+      </w:pPr>
+      <w:rPr>
+        <w:rFonts w:ascii="Wingdings" w:hAnsi="Wingdings" w:hint="default"/>
+      </w:rPr>
+    </w:lvl>
+    <w:lvl w:ilvl="6" w:tplc="08090001" w:tentative="1">
+      <w:start w:val="1"/>
+      <w:numFmt w:val="bullet"/>
+      <w:lvlText w:val=""/>
+      <w:lvlJc w:val="left"/>
+      <w:pPr>
+        <w:ind w:left="5400" w:hanging="360"/>
+      </w:pPr>
+      <w:rPr>
+        <w:rFonts w:ascii="Symbol" w:hAnsi="Symbol" w:hint="default"/>
+      </w:rPr>
+    </w:lvl>
+    <w:lvl w:ilvl="7" w:tplc="08090003" w:tentative="1">
+      <w:start w:val="1"/>
+      <w:numFmt w:val="bullet"/>
+      <w:lvlText w:val="o"/>
+      <w:lvlJc w:val="left"/>
+      <w:pPr>
+        <w:ind w:left="6120" w:hanging="360"/>
+      </w:pPr>
+      <w:rPr>
+        <w:rFonts w:ascii="Courier New" w:hAnsi="Courier New" w:cs="Courier New" w:hint="default"/>
+      </w:rPr>
+    </w:lvl>
+    <w:lvl w:ilvl="8" w:tplc="08090005" w:tentative="1">
+      <w:start w:val="1"/>
+      <w:numFmt w:val="bullet"/>
+      <w:lvlText w:val=""/>
+      <w:lvlJc w:val="left"/>
+      <w:pPr>
+        <w:ind w:left="6840" w:hanging="360"/>
+      </w:pPr>
+      <w:rPr>
+        <w:rFonts w:ascii="Wingdings" w:hAnsi="Wingdings" w:hint="default"/>
+      </w:rPr>
+    </w:lvl>
+  </w:abstractNum>
+  <w:abstractNum w:abstractNumId="10" w15:restartNumberingAfterBreak="0">
+    <w:nsid w:val="573C5754"/>
+    <w:multiLevelType w:val="hybridMultilevel"/>
+    <w:tmpl w:val="DB2A5FE8"/>
+    <w:lvl w:ilvl="0" w:tplc="08090001">
+      <w:start w:val="1"/>
+      <w:numFmt w:val="bullet"/>
+      <w:lvlText w:val=""/>
+      <w:lvlJc w:val="left"/>
+      <w:pPr>
+        <w:ind w:left="1146" w:hanging="360"/>
+      </w:pPr>
+      <w:rPr>
+        <w:rFonts w:ascii="Symbol" w:hAnsi="Symbol" w:hint="default"/>
+      </w:rPr>
+    </w:lvl>
+    <w:lvl w:ilvl="1" w:tplc="08090003" w:tentative="1">
+      <w:start w:val="1"/>
+      <w:numFmt w:val="bullet"/>
+      <w:lvlText w:val="o"/>
+      <w:lvlJc w:val="left"/>
+      <w:pPr>
+        <w:ind w:left="1866" w:hanging="360"/>
+      </w:pPr>
+      <w:rPr>
+        <w:rFonts w:ascii="Courier New" w:hAnsi="Courier New" w:cs="Courier New" w:hint="default"/>
+      </w:rPr>
+    </w:lvl>
+    <w:lvl w:ilvl="2" w:tplc="08090005" w:tentative="1">
+      <w:start w:val="1"/>
+      <w:numFmt w:val="bullet"/>
+      <w:lvlText w:val=""/>
+      <w:lvlJc w:val="left"/>
+      <w:pPr>
+        <w:ind w:left="2586" w:hanging="360"/>
+      </w:pPr>
+      <w:rPr>
+        <w:rFonts w:ascii="Wingdings" w:hAnsi="Wingdings" w:hint="default"/>
+      </w:rPr>
+    </w:lvl>
+    <w:lvl w:ilvl="3" w:tplc="08090001" w:tentative="1">
+      <w:start w:val="1"/>
+      <w:numFmt w:val="bullet"/>
+      <w:lvlText w:val=""/>
+      <w:lvlJc w:val="left"/>
+      <w:pPr>
+        <w:ind w:left="3306" w:hanging="360"/>
+      </w:pPr>
+      <w:rPr>
+        <w:rFonts w:ascii="Symbol" w:hAnsi="Symbol" w:hint="default"/>
+      </w:rPr>
+    </w:lvl>
+    <w:lvl w:ilvl="4" w:tplc="08090003" w:tentative="1">
+      <w:start w:val="1"/>
+      <w:numFmt w:val="bullet"/>
+      <w:lvlText w:val="o"/>
+      <w:lvlJc w:val="left"/>
+      <w:pPr>
+        <w:ind w:left="4026" w:hanging="360"/>
+      </w:pPr>
+      <w:rPr>
+        <w:rFonts w:ascii="Courier New" w:hAnsi="Courier New" w:cs="Courier New" w:hint="default"/>
+      </w:rPr>
+    </w:lvl>
+    <w:lvl w:ilvl="5" w:tplc="08090005" w:tentative="1">
+      <w:start w:val="1"/>
+      <w:numFmt w:val="bullet"/>
+      <w:lvlText w:val=""/>
+      <w:lvlJc w:val="left"/>
+      <w:pPr>
+        <w:ind w:left="4746" w:hanging="360"/>
+      </w:pPr>
+      <w:rPr>
+        <w:rFonts w:ascii="Wingdings" w:hAnsi="Wingdings" w:hint="default"/>
+      </w:rPr>
+    </w:lvl>
+    <w:lvl w:ilvl="6" w:tplc="08090001" w:tentative="1">
+      <w:start w:val="1"/>
+      <w:numFmt w:val="bullet"/>
+      <w:lvlText w:val=""/>
+      <w:lvlJc w:val="left"/>
+      <w:pPr>
+        <w:ind w:left="5466" w:hanging="360"/>
+      </w:pPr>
+      <w:rPr>
+        <w:rFonts w:ascii="Symbol" w:hAnsi="Symbol" w:hint="default"/>
+      </w:rPr>
+    </w:lvl>
+    <w:lvl w:ilvl="7" w:tplc="08090003" w:tentative="1">
+      <w:start w:val="1"/>
+      <w:numFmt w:val="bullet"/>
+      <w:lvlText w:val="o"/>
+      <w:lvlJc w:val="left"/>
+      <w:pPr>
+        <w:ind w:left="6186" w:hanging="360"/>
+      </w:pPr>
+      <w:rPr>
+        <w:rFonts w:ascii="Courier New" w:hAnsi="Courier New" w:cs="Courier New" w:hint="default"/>
+      </w:rPr>
+    </w:lvl>
+    <w:lvl w:ilvl="8" w:tplc="08090005" w:tentative="1">
+      <w:start w:val="1"/>
+      <w:numFmt w:val="bullet"/>
+      <w:lvlText w:val=""/>
+      <w:lvlJc w:val="left"/>
+      <w:pPr>
+        <w:ind w:left="6906" w:hanging="360"/>
+      </w:pPr>
+      <w:rPr>
+        <w:rFonts w:ascii="Wingdings" w:hAnsi="Wingdings" w:hint="default"/>
+      </w:rPr>
+    </w:lvl>
+  </w:abstractNum>
+  <w:abstractNum w:abstractNumId="11" w15:restartNumberingAfterBreak="0">
+    <w:nsid w:val="635B5E52"/>
+    <w:multiLevelType w:val="hybridMultilevel"/>
+    <w:tmpl w:val="6F6A8F8E"/>
+    <w:lvl w:ilvl="0" w:tplc="08090001">
+      <w:start w:val="1"/>
+      <w:numFmt w:val="bullet"/>
+      <w:lvlText w:val=""/>
+      <w:lvlJc w:val="left"/>
+      <w:pPr>
+        <w:ind w:left="1146" w:hanging="360"/>
+      </w:pPr>
+      <w:rPr>
+        <w:rFonts w:ascii="Symbol" w:hAnsi="Symbol" w:hint="default"/>
+      </w:rPr>
+    </w:lvl>
+    <w:lvl w:ilvl="1" w:tplc="08090003" w:tentative="1">
+      <w:start w:val="1"/>
+      <w:numFmt w:val="bullet"/>
+      <w:lvlText w:val="o"/>
+      <w:lvlJc w:val="left"/>
+      <w:pPr>
+        <w:ind w:left="1866" w:hanging="360"/>
+      </w:pPr>
+      <w:rPr>
+        <w:rFonts w:ascii="Courier New" w:hAnsi="Courier New" w:cs="Courier New" w:hint="default"/>
+      </w:rPr>
+    </w:lvl>
+    <w:lvl w:ilvl="2" w:tplc="08090005" w:tentative="1">
+      <w:start w:val="1"/>
+      <w:numFmt w:val="bullet"/>
+      <w:lvlText w:val=""/>
+      <w:lvlJc w:val="left"/>
+      <w:pPr>
+        <w:ind w:left="2586" w:hanging="360"/>
+      </w:pPr>
+      <w:rPr>
+        <w:rFonts w:ascii="Wingdings" w:hAnsi="Wingdings" w:hint="default"/>
+      </w:rPr>
+    </w:lvl>
+    <w:lvl w:ilvl="3" w:tplc="08090001" w:tentative="1">
+      <w:start w:val="1"/>
+      <w:numFmt w:val="bullet"/>
+      <w:lvlText w:val=""/>
+      <w:lvlJc w:val="left"/>
+      <w:pPr>
+        <w:ind w:left="3306" w:hanging="360"/>
+      </w:pPr>
+      <w:rPr>
+        <w:rFonts w:ascii="Symbol" w:hAnsi="Symbol" w:hint="default"/>
+      </w:rPr>
+    </w:lvl>
+    <w:lvl w:ilvl="4" w:tplc="08090003" w:tentative="1">
+      <w:start w:val="1"/>
+      <w:numFmt w:val="bullet"/>
+      <w:lvlText w:val="o"/>
+      <w:lvlJc w:val="left"/>
+      <w:pPr>
+        <w:ind w:left="4026" w:hanging="360"/>
+      </w:pPr>
+      <w:rPr>
+        <w:rFonts w:ascii="Courier New" w:hAnsi="Courier New" w:cs="Courier New" w:hint="default"/>
+      </w:rPr>
+    </w:lvl>
+    <w:lvl w:ilvl="5" w:tplc="08090005" w:tentative="1">
+      <w:start w:val="1"/>
+      <w:numFmt w:val="bullet"/>
+      <w:lvlText w:val=""/>
+      <w:lvlJc w:val="left"/>
+      <w:pPr>
+        <w:ind w:left="4746" w:hanging="360"/>
+      </w:pPr>
+      <w:rPr>
+        <w:rFonts w:ascii="Wingdings" w:hAnsi="Wingdings" w:hint="default"/>
+      </w:rPr>
+    </w:lvl>
+    <w:lvl w:ilvl="6" w:tplc="08090001" w:tentative="1">
+      <w:start w:val="1"/>
+      <w:numFmt w:val="bullet"/>
+      <w:lvlText w:val=""/>
+      <w:lvlJc w:val="left"/>
+      <w:pPr>
+        <w:ind w:left="5466" w:hanging="360"/>
+      </w:pPr>
+      <w:rPr>
+        <w:rFonts w:ascii="Symbol" w:hAnsi="Symbol" w:hint="default"/>
+      </w:rPr>
+    </w:lvl>
+    <w:lvl w:ilvl="7" w:tplc="08090003" w:tentative="1">
+      <w:start w:val="1"/>
+      <w:numFmt w:val="bullet"/>
+      <w:lvlText w:val="o"/>
+      <w:lvlJc w:val="left"/>
+      <w:pPr>
+        <w:ind w:left="6186" w:hanging="360"/>
+      </w:pPr>
+      <w:rPr>
+        <w:rFonts w:ascii="Courier New" w:hAnsi="Courier New" w:cs="Courier New" w:hint="default"/>
+      </w:rPr>
+    </w:lvl>
+    <w:lvl w:ilvl="8" w:tplc="08090005" w:tentative="1">
+      <w:start w:val="1"/>
+      <w:numFmt w:val="bullet"/>
+      <w:lvlText w:val=""/>
+      <w:lvlJc w:val="left"/>
+      <w:pPr>
+        <w:ind w:left="6906" w:hanging="360"/>
+      </w:pPr>
+      <w:rPr>
+        <w:rFonts w:ascii="Wingdings" w:hAnsi="Wingdings" w:hint="default"/>
+      </w:rPr>
+    </w:lvl>
+  </w:abstractNum>
+  <w:abstractNum w:abstractNumId="12" w15:restartNumberingAfterBreak="0">
     <w:nsid w:val="774E328D"/>
     <w:multiLevelType w:val="hybridMultilevel"/>
     <w:tmpl w:val="1FC63938"/>
@@ -1962,19 +3803,43 @@
     </w:lvl>
   </w:abstractNum>
   <w:num w:numId="1">
-    <w:abstractNumId w:val="2"/>
+    <w:abstractNumId w:val="6"/>
   </w:num>
   <w:num w:numId="2">
     <w:abstractNumId w:val="0"/>
   </w:num>
   <w:num w:numId="3">
+    <w:abstractNumId w:val="12"/>
+  </w:num>
+  <w:num w:numId="4">
+    <w:abstractNumId w:val="3"/>
+  </w:num>
+  <w:num w:numId="5">
+    <w:abstractNumId w:val="7"/>
+  </w:num>
+  <w:num w:numId="6">
     <w:abstractNumId w:val="4"/>
   </w:num>
-  <w:num w:numId="4">
+  <w:num w:numId="7">
+    <w:abstractNumId w:val="8"/>
+  </w:num>
+  <w:num w:numId="8">
+    <w:abstractNumId w:val="9"/>
+  </w:num>
+  <w:num w:numId="9">
+    <w:abstractNumId w:val="2"/>
+  </w:num>
+  <w:num w:numId="10">
+    <w:abstractNumId w:val="11"/>
+  </w:num>
+  <w:num w:numId="11">
     <w:abstractNumId w:val="1"/>
   </w:num>
-  <w:num w:numId="5">
-    <w:abstractNumId w:val="3"/>
+  <w:num w:numId="12">
+    <w:abstractNumId w:val="5"/>
+  </w:num>
+  <w:num w:numId="13">
+    <w:abstractNumId w:val="10"/>
   </w:num>
 </w:numbering>
 </file>
@@ -2381,6 +4246,51 @@
       <w:rFonts w:cs="Latha"/>
     </w:rPr>
   </w:style>
+  <w:style w:type="paragraph" w:styleId="Heading1">
+    <w:name w:val="heading 1"/>
+    <w:basedOn w:val="Normal"/>
+    <w:next w:val="Normal"/>
+    <w:link w:val="Heading1Char"/>
+    <w:uiPriority w:val="9"/>
+    <w:qFormat/>
+    <w:rsid w:val="00774AFC"/>
+    <w:pPr>
+      <w:keepNext/>
+      <w:keepLines/>
+      <w:spacing w:before="240" w:after="0"/>
+      <w:outlineLvl w:val="0"/>
+    </w:pPr>
+    <w:rPr>
+      <w:rFonts w:asciiTheme="majorHAnsi" w:eastAsiaTheme="majorEastAsia" w:hAnsiTheme="majorHAnsi" w:cstheme="majorBidi"/>
+      <w:color w:val="2F5496" w:themeColor="accent1" w:themeShade="BF"/>
+      <w:sz w:val="32"/>
+      <w:szCs w:val="32"/>
+      <w:lang w:val="en-GB" w:bidi="ar-SA"/>
+    </w:rPr>
+  </w:style>
+  <w:style w:type="paragraph" w:styleId="Heading2">
+    <w:name w:val="heading 2"/>
+    <w:basedOn w:val="Normal"/>
+    <w:next w:val="Normal"/>
+    <w:link w:val="Heading2Char"/>
+    <w:uiPriority w:val="9"/>
+    <w:unhideWhenUsed/>
+    <w:qFormat/>
+    <w:rsid w:val="00774AFC"/>
+    <w:pPr>
+      <w:keepNext/>
+      <w:keepLines/>
+      <w:spacing w:before="40" w:after="0"/>
+      <w:outlineLvl w:val="1"/>
+    </w:pPr>
+    <w:rPr>
+      <w:rFonts w:asciiTheme="majorHAnsi" w:eastAsiaTheme="majorEastAsia" w:hAnsiTheme="majorHAnsi" w:cstheme="majorBidi"/>
+      <w:color w:val="2F5496" w:themeColor="accent1" w:themeShade="BF"/>
+      <w:sz w:val="26"/>
+      <w:szCs w:val="26"/>
+      <w:lang w:val="en-GB" w:bidi="ar-SA"/>
+    </w:rPr>
+  </w:style>
   <w:style w:type="character" w:default="1" w:styleId="DefaultParagraphFont">
     <w:name w:val="Default Paragraph Font"/>
     <w:uiPriority w:val="1"/>
@@ -2514,6 +4424,34 @@
     <w:rPr>
       <w:color w:val="605E5C"/>
       <w:shd w:val="clear" w:color="auto" w:fill="E1DFDD"/>
+    </w:rPr>
+  </w:style>
+  <w:style w:type="character" w:customStyle="1" w:styleId="Heading1Char">
+    <w:name w:val="Heading 1 Char"/>
+    <w:basedOn w:val="DefaultParagraphFont"/>
+    <w:link w:val="Heading1"/>
+    <w:uiPriority w:val="9"/>
+    <w:rsid w:val="00774AFC"/>
+    <w:rPr>
+      <w:rFonts w:asciiTheme="majorHAnsi" w:eastAsiaTheme="majorEastAsia" w:hAnsiTheme="majorHAnsi" w:cstheme="majorBidi"/>
+      <w:color w:val="2F5496" w:themeColor="accent1" w:themeShade="BF"/>
+      <w:sz w:val="32"/>
+      <w:szCs w:val="32"/>
+      <w:lang w:val="en-GB" w:bidi="ar-SA"/>
+    </w:rPr>
+  </w:style>
+  <w:style w:type="character" w:customStyle="1" w:styleId="Heading2Char">
+    <w:name w:val="Heading 2 Char"/>
+    <w:basedOn w:val="DefaultParagraphFont"/>
+    <w:link w:val="Heading2"/>
+    <w:uiPriority w:val="9"/>
+    <w:rsid w:val="00774AFC"/>
+    <w:rPr>
+      <w:rFonts w:asciiTheme="majorHAnsi" w:eastAsiaTheme="majorEastAsia" w:hAnsiTheme="majorHAnsi" w:cstheme="majorBidi"/>
+      <w:color w:val="2F5496" w:themeColor="accent1" w:themeShade="BF"/>
+      <w:sz w:val="26"/>
+      <w:szCs w:val="26"/>
+      <w:lang w:val="en-GB" w:bidi="ar-SA"/>
     </w:rPr>
   </w:style>
 </w:styles>

</xml_diff>